<commit_message>
Corrected description of normalization
</commit_message>
<xml_diff>
--- a/Databases and controls/Lab1/DB_Lab1_Buhaiov_84.docx
+++ b/Databases and controls/Lab1/DB_Lab1_Buhaiov_84.docx
@@ -510,25 +510,7 @@
           <w:sz w:val="32"/>
           <w:szCs w:val="32"/>
         </w:rPr>
-        <w:t xml:space="preserve">: студент </w:t>
-      </w:r>
-      <w:r>
-        <w:rPr>
-          <w:rFonts w:cs="Times New Roman" w:ascii="Times New Roman" w:hAnsi="Times New Roman"/>
-          <w:color w:val="000000"/>
-          <w:sz w:val="32"/>
-          <w:szCs w:val="32"/>
-        </w:rPr>
-        <w:t>І</w:t>
-      </w:r>
-      <w:r>
-        <w:rPr>
-          <w:rFonts w:cs="Times New Roman" w:ascii="Times New Roman" w:hAnsi="Times New Roman"/>
-          <w:color w:val="000000"/>
-          <w:sz w:val="32"/>
-          <w:szCs w:val="32"/>
-        </w:rPr>
-        <w:t>І</w:t>
+        <w:t>: студент ІІ</w:t>
       </w:r>
       <w:r>
         <w:rPr>
@@ -676,16 +658,7 @@
           <w:sz w:val="32"/>
           <w:szCs w:val="32"/>
         </w:rPr>
-        <w:t>Київ – 20</w:t>
-      </w:r>
-      <w:r>
-        <w:rPr>
-          <w:rFonts w:cs="Times New Roman" w:ascii="Times New Roman" w:hAnsi="Times New Roman"/>
-          <w:color w:val="000000"/>
-          <w:sz w:val="32"/>
-          <w:szCs w:val="32"/>
-        </w:rPr>
-        <w:t>20</w:t>
+        <w:t>Київ – 2020</w:t>
       </w:r>
     </w:p>
     <w:p>
@@ -701,7 +674,12 @@
         </w:rPr>
       </w:pPr>
       <w:r>
-        <w:rPr/>
+        <w:rPr>
+          <w:rFonts w:cs="Times New Roman" w:ascii="Times New Roman" w:hAnsi="Times New Roman"/>
+          <w:color w:val="000000"/>
+          <w:sz w:val="32"/>
+          <w:szCs w:val="32"/>
+        </w:rPr>
       </w:r>
     </w:p>
     <w:p>
@@ -718,7 +696,13 @@
         </w:rPr>
       </w:pPr>
       <w:r>
-        <w:rPr/>
+        <w:rPr>
+          <w:rFonts w:cs="Consolas" w:ascii="Consolas" w:hAnsi="Consolas"/>
+          <w:color w:val="008000"/>
+          <w:sz w:val="19"/>
+          <w:szCs w:val="19"/>
+          <w:lang w:val="en-US"/>
+        </w:rPr>
       </w:r>
     </w:p>
     <w:p>
@@ -730,6 +714,8 @@
         <w:rPr>
           <w:rFonts w:ascii="Times New Roman" w:hAnsi="Times New Roman"/>
           <w:b w:val="false"/>
+          <w:b w:val="false"/>
+          <w:i w:val="false"/>
           <w:i w:val="false"/>
           <w:caps w:val="false"/>
           <w:smallCaps w:val="false"/>
@@ -758,45 +744,7 @@
           <w:effect w:val="none"/>
           <w:lang w:val="en-US"/>
         </w:rPr>
-        <w:t>В</w:t>
-      </w:r>
-      <w:r>
-        <w:rPr>
-          <w:rFonts w:cs="Times New Roman" w:ascii="Times New Roman" w:hAnsi="Times New Roman"/>
-          <w:b/>
-          <w:bCs/>
-          <w:i w:val="false"/>
-          <w:caps w:val="false"/>
-          <w:smallCaps w:val="false"/>
-          <w:strike w:val="false"/>
-          <w:dstrike w:val="false"/>
-          <w:color w:val="auto"/>
-          <w:sz w:val="32"/>
-          <w:szCs w:val="32"/>
-          <w:u w:val="none"/>
-          <w:effect w:val="none"/>
-          <w:lang w:val="en-US"/>
-        </w:rPr>
-        <w:t>аріант (опис обраної предметної галузі)</w:t>
-      </w:r>
-      <w:r>
-        <w:rPr>
-          <w:rFonts w:cs="Times New Roman" w:ascii="Times New Roman" w:hAnsi="Times New Roman"/>
-          <w:b/>
-          <w:bCs/>
-          <w:i w:val="false"/>
-          <w:caps w:val="false"/>
-          <w:smallCaps w:val="false"/>
-          <w:strike w:val="false"/>
-          <w:dstrike w:val="false"/>
-          <w:color w:val="auto"/>
-          <w:sz w:val="32"/>
-          <w:szCs w:val="32"/>
-          <w:u w:val="none"/>
-          <w:effect w:val="none"/>
-          <w:lang w:val="en-US"/>
-        </w:rPr>
-        <w:t>:</w:t>
+        <w:t>Варіант (опис обраної предметної галузі):</w:t>
       </w:r>
     </w:p>
     <w:p>
@@ -808,6 +756,7 @@
         <w:rPr>
           <w:rFonts w:ascii="Times new roman" w:hAnsi="Times new roman"/>
           <w:b w:val="false"/>
+          <w:b w:val="false"/>
           <w:i w:val="false"/>
           <w:i w:val="false"/>
           <w:iCs w:val="false"/>
@@ -856,19 +805,9 @@
       </w:pPr>
       <w:r>
         <w:rPr>
-          <w:rFonts w:ascii="Times new roman" w:hAnsi="Times new roman"/>
-          <w:b w:val="false"/>
-          <w:i w:val="false"/>
-          <w:iCs w:val="false"/>
-          <w:caps w:val="false"/>
-          <w:smallCaps w:val="false"/>
-          <w:strike w:val="false"/>
-          <w:dstrike w:val="false"/>
-          <w:color w:val="000000"/>
-          <w:sz w:val="24"/>
-          <w:szCs w:val="24"/>
-          <w:u w:val="none"/>
-          <w:effect w:val="none"/>
+          <w:rFonts w:cs="Consolas"/>
+          <w:color w:val="auto"/>
+          <w:lang w:val="en-US"/>
         </w:rPr>
       </w:r>
     </w:p>
@@ -899,7 +838,7 @@
       </w:pPr>
       <w:r>
         <w:rPr>
-          <w:rFonts w:cs="Consolas" w:ascii="Times New Roman" w:hAnsi="Times New Roman"/>
+          <w:rFonts w:cs="Consolas"/>
           <w:b/>
           <w:bCs/>
           <w:i w:val="false"/>
@@ -932,19 +871,9 @@
       </w:pPr>
       <w:r>
         <w:rPr>
-          <w:rFonts w:ascii="Times New Roman" w:hAnsi="Times New Roman"/>
-          <w:b w:val="false"/>
-          <w:i w:val="false"/>
-          <w:iCs w:val="false"/>
-          <w:caps w:val="false"/>
-          <w:smallCaps w:val="false"/>
-          <w:strike w:val="false"/>
-          <w:dstrike w:val="false"/>
-          <w:color w:val="000000"/>
-          <w:sz w:val="28"/>
-          <w:szCs w:val="24"/>
-          <w:u w:val="none"/>
-          <w:effect w:val="none"/>
+          <w:rFonts w:cs="Consolas"/>
+          <w:color w:val="auto"/>
+          <w:lang w:val="en-US"/>
         </w:rPr>
       </w:r>
     </w:p>
@@ -953,23 +882,25 @@
         <w:pStyle w:val="TextBody"/>
         <w:bidi w:val="0"/>
         <w:spacing w:lineRule="auto" w:line="331" w:before="0" w:after="200"/>
+        <w:jc w:val="left"/>
         <w:rPr>
           <w:rFonts w:ascii="Times New Roman" w:hAnsi="Times New Roman"/>
           <w:b w:val="false"/>
+          <w:b w:val="false"/>
           <w:i/>
-          <w:caps w:val="false"/>
-          <w:smallCaps w:val="false"/>
-          <w:strike w:val="false"/>
-          <w:dstrike w:val="false"/>
-          <w:color w:val="000000"/>
-          <w:sz w:val="28"/>
-          <w:u w:val="none"/>
-          <w:effect w:val="none"/>
-        </w:rPr>
-      </w:pPr>
-      <w:r>
-        <w:rPr>
-          <w:rFonts w:ascii="Times New Roman" w:hAnsi="Times New Roman"/>
+          <w:i/>
+          <w:caps w:val="false"/>
+          <w:smallCaps w:val="false"/>
+          <w:strike w:val="false"/>
+          <w:dstrike w:val="false"/>
+          <w:color w:val="000000"/>
+          <w:sz w:val="28"/>
+          <w:u w:val="none"/>
+          <w:effect w:val="none"/>
+        </w:rPr>
+      </w:pPr>
+      <w:r>
+        <w:rPr>
           <w:b w:val="false"/>
           <w:i/>
           <w:caps w:val="false"/>
@@ -997,23 +928,25 @@
         <w:bidi w:val="0"/>
         <w:spacing w:lineRule="auto" w:line="331" w:before="0" w:after="0"/>
         <w:ind w:left="707" w:hanging="283"/>
+        <w:jc w:val="left"/>
         <w:rPr>
           <w:rFonts w:ascii="Times New Roman" w:hAnsi="Times New Roman"/>
           <w:b w:val="false"/>
-          <w:i w:val="false"/>
-          <w:caps w:val="false"/>
-          <w:smallCaps w:val="false"/>
-          <w:strike w:val="false"/>
-          <w:dstrike w:val="false"/>
-          <w:color w:val="000000"/>
-          <w:sz w:val="28"/>
-          <w:u w:val="none"/>
-          <w:effect w:val="none"/>
-        </w:rPr>
-      </w:pPr>
-      <w:r>
-        <w:rPr>
-          <w:rFonts w:ascii="Times New Roman" w:hAnsi="Times New Roman"/>
+          <w:b w:val="false"/>
+          <w:i w:val="false"/>
+          <w:i w:val="false"/>
+          <w:caps w:val="false"/>
+          <w:smallCaps w:val="false"/>
+          <w:strike w:val="false"/>
+          <w:dstrike w:val="false"/>
+          <w:color w:val="000000"/>
+          <w:sz w:val="28"/>
+          <w:u w:val="none"/>
+          <w:effect w:val="none"/>
+        </w:rPr>
+      </w:pPr>
+      <w:r>
+        <w:rPr>
           <w:b w:val="false"/>
           <w:i w:val="false"/>
           <w:caps w:val="false"/>
@@ -1041,23 +974,25 @@
         <w:bidi w:val="0"/>
         <w:spacing w:lineRule="auto" w:line="331" w:before="0" w:after="0"/>
         <w:ind w:left="707" w:hanging="283"/>
+        <w:jc w:val="left"/>
         <w:rPr>
           <w:rFonts w:ascii="Times New Roman" w:hAnsi="Times New Roman"/>
           <w:b w:val="false"/>
-          <w:i w:val="false"/>
-          <w:caps w:val="false"/>
-          <w:smallCaps w:val="false"/>
-          <w:strike w:val="false"/>
-          <w:dstrike w:val="false"/>
-          <w:color w:val="000000"/>
-          <w:sz w:val="28"/>
-          <w:u w:val="none"/>
-          <w:effect w:val="none"/>
-        </w:rPr>
-      </w:pPr>
-      <w:r>
-        <w:rPr>
-          <w:rFonts w:ascii="Times New Roman" w:hAnsi="Times New Roman"/>
+          <w:b w:val="false"/>
+          <w:i w:val="false"/>
+          <w:i w:val="false"/>
+          <w:caps w:val="false"/>
+          <w:smallCaps w:val="false"/>
+          <w:strike w:val="false"/>
+          <w:dstrike w:val="false"/>
+          <w:color w:val="000000"/>
+          <w:sz w:val="28"/>
+          <w:u w:val="none"/>
+          <w:effect w:val="none"/>
+        </w:rPr>
+      </w:pPr>
+      <w:r>
+        <w:rPr>
           <w:b w:val="false"/>
           <w:i w:val="false"/>
           <w:caps w:val="false"/>
@@ -1085,23 +1020,25 @@
         <w:bidi w:val="0"/>
         <w:spacing w:lineRule="auto" w:line="331" w:before="0" w:after="200"/>
         <w:ind w:left="707" w:hanging="283"/>
+        <w:jc w:val="left"/>
         <w:rPr>
           <w:rFonts w:ascii="Times New Roman" w:hAnsi="Times New Roman"/>
           <w:b w:val="false"/>
-          <w:i w:val="false"/>
-          <w:caps w:val="false"/>
-          <w:smallCaps w:val="false"/>
-          <w:strike w:val="false"/>
-          <w:dstrike w:val="false"/>
-          <w:color w:val="000000"/>
-          <w:sz w:val="28"/>
-          <w:u w:val="none"/>
-          <w:effect w:val="none"/>
-        </w:rPr>
-      </w:pPr>
-      <w:r>
-        <w:rPr>
-          <w:rFonts w:ascii="Times New Roman" w:hAnsi="Times New Roman"/>
+          <w:b w:val="false"/>
+          <w:i w:val="false"/>
+          <w:i w:val="false"/>
+          <w:caps w:val="false"/>
+          <w:smallCaps w:val="false"/>
+          <w:strike w:val="false"/>
+          <w:dstrike w:val="false"/>
+          <w:color w:val="000000"/>
+          <w:sz w:val="28"/>
+          <w:u w:val="none"/>
+          <w:effect w:val="none"/>
+        </w:rPr>
+      </w:pPr>
+      <w:r>
+        <w:rPr>
           <w:b w:val="false"/>
           <w:i w:val="false"/>
           <w:caps w:val="false"/>
@@ -1121,23 +1058,25 @@
         <w:pStyle w:val="TextBody"/>
         <w:bidi w:val="0"/>
         <w:spacing w:lineRule="auto" w:line="331" w:before="0" w:after="200"/>
+        <w:jc w:val="left"/>
         <w:rPr>
           <w:rFonts w:ascii="Times New Roman" w:hAnsi="Times New Roman"/>
           <w:b w:val="false"/>
+          <w:b w:val="false"/>
           <w:i/>
-          <w:caps w:val="false"/>
-          <w:smallCaps w:val="false"/>
-          <w:strike w:val="false"/>
-          <w:dstrike w:val="false"/>
-          <w:color w:val="000000"/>
-          <w:sz w:val="28"/>
-          <w:u w:val="none"/>
-          <w:effect w:val="none"/>
-        </w:rPr>
-      </w:pPr>
-      <w:r>
-        <w:rPr>
-          <w:rFonts w:ascii="Times New Roman" w:hAnsi="Times New Roman"/>
+          <w:i/>
+          <w:caps w:val="false"/>
+          <w:smallCaps w:val="false"/>
+          <w:strike w:val="false"/>
+          <w:dstrike w:val="false"/>
+          <w:color w:val="000000"/>
+          <w:sz w:val="28"/>
+          <w:u w:val="none"/>
+          <w:effect w:val="none"/>
+        </w:rPr>
+      </w:pPr>
+      <w:r>
+        <w:rPr>
           <w:b w:val="false"/>
           <w:i/>
           <w:caps w:val="false"/>
@@ -1165,23 +1104,25 @@
         <w:bidi w:val="0"/>
         <w:spacing w:lineRule="auto" w:line="331" w:before="0" w:after="0"/>
         <w:ind w:left="707" w:hanging="283"/>
+        <w:jc w:val="left"/>
         <w:rPr>
           <w:rFonts w:ascii="Times New Roman" w:hAnsi="Times New Roman"/>
           <w:b w:val="false"/>
-          <w:i w:val="false"/>
-          <w:caps w:val="false"/>
-          <w:smallCaps w:val="false"/>
-          <w:strike w:val="false"/>
-          <w:dstrike w:val="false"/>
-          <w:color w:val="000000"/>
-          <w:sz w:val="28"/>
-          <w:u w:val="none"/>
-          <w:effect w:val="none"/>
-        </w:rPr>
-      </w:pPr>
-      <w:r>
-        <w:rPr>
-          <w:rFonts w:ascii="Times New Roman" w:hAnsi="Times New Roman"/>
+          <w:b w:val="false"/>
+          <w:i w:val="false"/>
+          <w:i w:val="false"/>
+          <w:caps w:val="false"/>
+          <w:smallCaps w:val="false"/>
+          <w:strike w:val="false"/>
+          <w:dstrike w:val="false"/>
+          <w:color w:val="000000"/>
+          <w:sz w:val="28"/>
+          <w:u w:val="none"/>
+          <w:effect w:val="none"/>
+        </w:rPr>
+      </w:pPr>
+      <w:r>
+        <w:rPr>
           <w:b w:val="false"/>
           <w:i w:val="false"/>
           <w:caps w:val="false"/>
@@ -1209,23 +1150,25 @@
         <w:bidi w:val="0"/>
         <w:spacing w:lineRule="auto" w:line="331" w:before="0" w:after="200"/>
         <w:ind w:left="707" w:hanging="283"/>
+        <w:jc w:val="left"/>
         <w:rPr>
           <w:rFonts w:ascii="Times New Roman" w:hAnsi="Times New Roman"/>
           <w:b w:val="false"/>
-          <w:i w:val="false"/>
-          <w:caps w:val="false"/>
-          <w:smallCaps w:val="false"/>
-          <w:strike w:val="false"/>
-          <w:dstrike w:val="false"/>
-          <w:color w:val="000000"/>
-          <w:sz w:val="28"/>
-          <w:u w:val="none"/>
-          <w:effect w:val="none"/>
-        </w:rPr>
-      </w:pPr>
-      <w:r>
-        <w:rPr>
-          <w:rFonts w:ascii="Times New Roman" w:hAnsi="Times New Roman"/>
+          <w:b w:val="false"/>
+          <w:i w:val="false"/>
+          <w:i w:val="false"/>
+          <w:caps w:val="false"/>
+          <w:smallCaps w:val="false"/>
+          <w:strike w:val="false"/>
+          <w:dstrike w:val="false"/>
+          <w:color w:val="000000"/>
+          <w:sz w:val="28"/>
+          <w:u w:val="none"/>
+          <w:effect w:val="none"/>
+        </w:rPr>
+      </w:pPr>
+      <w:r>
+        <w:rPr>
           <w:b w:val="false"/>
           <w:i w:val="false"/>
           <w:caps w:val="false"/>
@@ -1241,7 +1184,6 @@
       </w:r>
       <w:r>
         <w:rPr>
-          <w:rFonts w:ascii="Times New Roman" w:hAnsi="Times New Roman"/>
           <w:b/>
           <w:i w:val="false"/>
           <w:caps w:val="false"/>
@@ -1261,23 +1203,25 @@
         <w:pStyle w:val="TextBody"/>
         <w:bidi w:val="0"/>
         <w:spacing w:lineRule="auto" w:line="331" w:before="0" w:after="200"/>
+        <w:jc w:val="left"/>
         <w:rPr>
           <w:rFonts w:ascii="Times New Roman" w:hAnsi="Times New Roman"/>
           <w:b w:val="false"/>
+          <w:b w:val="false"/>
           <w:i/>
-          <w:caps w:val="false"/>
-          <w:smallCaps w:val="false"/>
-          <w:strike w:val="false"/>
-          <w:dstrike w:val="false"/>
-          <w:color w:val="000000"/>
-          <w:sz w:val="28"/>
-          <w:u w:val="none"/>
-          <w:effect w:val="none"/>
-        </w:rPr>
-      </w:pPr>
-      <w:r>
-        <w:rPr>
-          <w:rFonts w:ascii="Times New Roman" w:hAnsi="Times New Roman"/>
+          <w:i/>
+          <w:caps w:val="false"/>
+          <w:smallCaps w:val="false"/>
+          <w:strike w:val="false"/>
+          <w:dstrike w:val="false"/>
+          <w:color w:val="000000"/>
+          <w:sz w:val="28"/>
+          <w:u w:val="none"/>
+          <w:effect w:val="none"/>
+        </w:rPr>
+      </w:pPr>
+      <w:r>
+        <w:rPr>
           <w:b w:val="false"/>
           <w:i/>
           <w:caps w:val="false"/>
@@ -1305,23 +1249,25 @@
         <w:bidi w:val="0"/>
         <w:spacing w:lineRule="auto" w:line="331" w:before="0" w:after="0"/>
         <w:ind w:left="707" w:hanging="283"/>
+        <w:jc w:val="left"/>
         <w:rPr>
           <w:rFonts w:ascii="Times New Roman" w:hAnsi="Times New Roman"/>
           <w:b w:val="false"/>
-          <w:i w:val="false"/>
-          <w:caps w:val="false"/>
-          <w:smallCaps w:val="false"/>
-          <w:strike w:val="false"/>
-          <w:dstrike w:val="false"/>
-          <w:color w:val="000000"/>
-          <w:sz w:val="28"/>
-          <w:u w:val="none"/>
-          <w:effect w:val="none"/>
-        </w:rPr>
-      </w:pPr>
-      <w:r>
-        <w:rPr>
-          <w:rFonts w:ascii="Times New Roman" w:hAnsi="Times New Roman"/>
+          <w:b w:val="false"/>
+          <w:i w:val="false"/>
+          <w:i w:val="false"/>
+          <w:caps w:val="false"/>
+          <w:smallCaps w:val="false"/>
+          <w:strike w:val="false"/>
+          <w:dstrike w:val="false"/>
+          <w:color w:val="000000"/>
+          <w:sz w:val="28"/>
+          <w:u w:val="none"/>
+          <w:effect w:val="none"/>
+        </w:rPr>
+      </w:pPr>
+      <w:r>
+        <w:rPr>
           <w:b w:val="false"/>
           <w:i w:val="false"/>
           <w:caps w:val="false"/>
@@ -1349,23 +1295,25 @@
         <w:bidi w:val="0"/>
         <w:spacing w:lineRule="auto" w:line="331" w:before="0" w:after="200"/>
         <w:ind w:left="707" w:hanging="283"/>
+        <w:jc w:val="left"/>
         <w:rPr>
           <w:rFonts w:ascii="Times New Roman" w:hAnsi="Times New Roman"/>
           <w:b w:val="false"/>
-          <w:i w:val="false"/>
-          <w:caps w:val="false"/>
-          <w:smallCaps w:val="false"/>
-          <w:strike w:val="false"/>
-          <w:dstrike w:val="false"/>
-          <w:color w:val="000000"/>
-          <w:sz w:val="28"/>
-          <w:u w:val="none"/>
-          <w:effect w:val="none"/>
-        </w:rPr>
-      </w:pPr>
-      <w:r>
-        <w:rPr>
-          <w:rFonts w:ascii="Times New Roman" w:hAnsi="Times New Roman"/>
+          <w:b w:val="false"/>
+          <w:i w:val="false"/>
+          <w:i w:val="false"/>
+          <w:caps w:val="false"/>
+          <w:smallCaps w:val="false"/>
+          <w:strike w:val="false"/>
+          <w:dstrike w:val="false"/>
+          <w:color w:val="000000"/>
+          <w:sz w:val="28"/>
+          <w:u w:val="none"/>
+          <w:effect w:val="none"/>
+        </w:rPr>
+      </w:pPr>
+      <w:r>
+        <w:rPr>
           <w:b w:val="false"/>
           <w:i w:val="false"/>
           <w:caps w:val="false"/>
@@ -1385,23 +1333,25 @@
         <w:pStyle w:val="TextBody"/>
         <w:bidi w:val="0"/>
         <w:spacing w:lineRule="auto" w:line="331" w:before="0" w:after="200"/>
+        <w:jc w:val="left"/>
         <w:rPr>
           <w:rFonts w:ascii="Times New Roman" w:hAnsi="Times New Roman"/>
           <w:b w:val="false"/>
+          <w:b w:val="false"/>
           <w:i/>
-          <w:caps w:val="false"/>
-          <w:smallCaps w:val="false"/>
-          <w:strike w:val="false"/>
-          <w:dstrike w:val="false"/>
-          <w:color w:val="000000"/>
-          <w:sz w:val="28"/>
-          <w:u w:val="none"/>
-          <w:effect w:val="none"/>
-        </w:rPr>
-      </w:pPr>
-      <w:r>
-        <w:rPr>
-          <w:rFonts w:ascii="Times New Roman" w:hAnsi="Times New Roman"/>
+          <w:i/>
+          <w:caps w:val="false"/>
+          <w:smallCaps w:val="false"/>
+          <w:strike w:val="false"/>
+          <w:dstrike w:val="false"/>
+          <w:color w:val="000000"/>
+          <w:sz w:val="28"/>
+          <w:u w:val="none"/>
+          <w:effect w:val="none"/>
+        </w:rPr>
+      </w:pPr>
+      <w:r>
+        <w:rPr>
           <w:b w:val="false"/>
           <w:i/>
           <w:caps w:val="false"/>
@@ -1429,23 +1379,25 @@
         <w:bidi w:val="0"/>
         <w:spacing w:lineRule="auto" w:line="331" w:before="0" w:after="0"/>
         <w:ind w:left="707" w:hanging="283"/>
+        <w:jc w:val="left"/>
         <w:rPr>
           <w:rFonts w:ascii="Times New Roman" w:hAnsi="Times New Roman"/>
           <w:b w:val="false"/>
-          <w:i w:val="false"/>
-          <w:caps w:val="false"/>
-          <w:smallCaps w:val="false"/>
-          <w:strike w:val="false"/>
-          <w:dstrike w:val="false"/>
-          <w:color w:val="000000"/>
-          <w:sz w:val="28"/>
-          <w:u w:val="none"/>
-          <w:effect w:val="none"/>
-        </w:rPr>
-      </w:pPr>
-      <w:r>
-        <w:rPr>
-          <w:rFonts w:ascii="Times New Roman" w:hAnsi="Times New Roman"/>
+          <w:b w:val="false"/>
+          <w:i w:val="false"/>
+          <w:i w:val="false"/>
+          <w:caps w:val="false"/>
+          <w:smallCaps w:val="false"/>
+          <w:strike w:val="false"/>
+          <w:dstrike w:val="false"/>
+          <w:color w:val="000000"/>
+          <w:sz w:val="28"/>
+          <w:u w:val="none"/>
+          <w:effect w:val="none"/>
+        </w:rPr>
+      </w:pPr>
+      <w:r>
+        <w:rPr>
           <w:b w:val="false"/>
           <w:i w:val="false"/>
           <w:caps w:val="false"/>
@@ -1462,7 +1414,6 @@
       <w:bookmarkStart w:id="1" w:name="__DdeLink__1487_3492997997"/>
       <w:r>
         <w:rPr>
-          <w:rFonts w:ascii="Times New Roman" w:hAnsi="Times New Roman"/>
           <w:b w:val="false"/>
           <w:i w:val="false"/>
           <w:caps w:val="false"/>
@@ -1479,7 +1430,6 @@
       <w:bookmarkEnd w:id="1"/>
       <w:r>
         <w:rPr>
-          <w:rFonts w:ascii="Times New Roman" w:hAnsi="Times New Roman"/>
           <w:b w:val="false"/>
           <w:i w:val="false"/>
           <w:caps w:val="false"/>
@@ -1507,23 +1457,25 @@
         <w:bidi w:val="0"/>
         <w:spacing w:lineRule="auto" w:line="331" w:before="0" w:after="200"/>
         <w:ind w:left="707" w:hanging="283"/>
+        <w:jc w:val="left"/>
         <w:rPr>
           <w:rFonts w:ascii="Times New Roman" w:hAnsi="Times New Roman"/>
           <w:b w:val="false"/>
-          <w:i w:val="false"/>
-          <w:caps w:val="false"/>
-          <w:smallCaps w:val="false"/>
-          <w:strike w:val="false"/>
-          <w:dstrike w:val="false"/>
-          <w:color w:val="000000"/>
-          <w:sz w:val="28"/>
-          <w:u w:val="none"/>
-          <w:effect w:val="none"/>
-        </w:rPr>
-      </w:pPr>
-      <w:r>
-        <w:rPr>
-          <w:rFonts w:ascii="Times New Roman" w:hAnsi="Times New Roman"/>
+          <w:b w:val="false"/>
+          <w:i w:val="false"/>
+          <w:i w:val="false"/>
+          <w:caps w:val="false"/>
+          <w:smallCaps w:val="false"/>
+          <w:strike w:val="false"/>
+          <w:dstrike w:val="false"/>
+          <w:color w:val="000000"/>
+          <w:sz w:val="28"/>
+          <w:u w:val="none"/>
+          <w:effect w:val="none"/>
+        </w:rPr>
+      </w:pPr>
+      <w:r>
+        <w:rPr>
           <w:b w:val="false"/>
           <w:i w:val="false"/>
           <w:caps w:val="false"/>
@@ -1539,7 +1491,6 @@
       </w:r>
       <w:r>
         <w:rPr>
-          <w:rFonts w:ascii="Times New Roman" w:hAnsi="Times New Roman"/>
           <w:b/>
           <w:i w:val="false"/>
           <w:caps w:val="false"/>
@@ -1555,7 +1506,6 @@
       </w:r>
       <w:r>
         <w:rPr>
-          <w:rFonts w:ascii="Times New Roman" w:hAnsi="Times New Roman"/>
           <w:b w:val="false"/>
           <w:i w:val="false"/>
           <w:caps w:val="false"/>
@@ -1584,19 +1534,9 @@
       </w:pPr>
       <w:r>
         <w:rPr>
-          <w:rFonts w:ascii="Times new roman" w:hAnsi="Times new roman"/>
-          <w:b w:val="false"/>
-          <w:i w:val="false"/>
-          <w:iCs w:val="false"/>
-          <w:caps w:val="false"/>
-          <w:smallCaps w:val="false"/>
-          <w:strike w:val="false"/>
-          <w:dstrike w:val="false"/>
-          <w:color w:val="000000"/>
-          <w:sz w:val="24"/>
-          <w:szCs w:val="24"/>
-          <w:u w:val="none"/>
-          <w:effect w:val="none"/>
+          <w:rFonts w:cs="Consolas"/>
+          <w:color w:val="auto"/>
+          <w:lang w:val="en-US"/>
         </w:rPr>
       </w:r>
     </w:p>
@@ -1614,19 +1554,9 @@
       </w:pPr>
       <w:r>
         <w:rPr>
-          <w:rFonts w:ascii="Times new roman" w:hAnsi="Times new roman"/>
-          <w:b w:val="false"/>
-          <w:i w:val="false"/>
-          <w:iCs w:val="false"/>
-          <w:caps w:val="false"/>
-          <w:smallCaps w:val="false"/>
-          <w:strike w:val="false"/>
-          <w:dstrike w:val="false"/>
-          <w:color w:val="000000"/>
-          <w:sz w:val="24"/>
-          <w:szCs w:val="24"/>
-          <w:u w:val="none"/>
-          <w:effect w:val="none"/>
+          <w:rFonts w:cs="Consolas"/>
+          <w:color w:val="auto"/>
+          <w:lang w:val="en-US"/>
         </w:rPr>
       </w:r>
     </w:p>
@@ -1635,6 +1565,7 @@
         <w:pStyle w:val="TextBody"/>
         <w:bidi w:val="0"/>
         <w:spacing w:lineRule="auto" w:line="331" w:before="0" w:after="200"/>
+        <w:jc w:val="left"/>
         <w:rPr>
           <w:rFonts w:ascii="Times New Roman" w:hAnsi="Times New Roman"/>
           <w:b/>
@@ -1656,7 +1587,6 @@
       </w:pPr>
       <w:r>
         <w:rPr>
-          <w:rFonts w:ascii="Times New Roman" w:hAnsi="Times New Roman"/>
           <w:b/>
           <w:bCs/>
           <w:i w:val="false"/>
@@ -1671,26 +1601,7 @@
           <w:u w:val="none"/>
           <w:effect w:val="none"/>
         </w:rPr>
-        <w:t>З</w:t>
-      </w:r>
-      <w:r>
-        <w:rPr>
-          <w:rFonts w:ascii="Times New Roman" w:hAnsi="Times New Roman"/>
-          <w:b/>
-          <w:bCs/>
-          <w:i w:val="false"/>
-          <w:iCs w:val="false"/>
-          <w:caps w:val="false"/>
-          <w:smallCaps w:val="false"/>
-          <w:strike w:val="false"/>
-          <w:dstrike w:val="false"/>
-          <w:color w:val="000000"/>
-          <w:sz w:val="32"/>
-          <w:szCs w:val="32"/>
-          <w:u w:val="none"/>
-          <w:effect w:val="none"/>
-        </w:rPr>
-        <w:t>віт щодо пункту №1 завдання:</w:t>
+        <w:t>Звіт щодо пункту №1 завдання:</w:t>
       </w:r>
     </w:p>
     <w:p>
@@ -1707,7 +1618,7 @@
       </w:pPr>
       <w:r>
         <w:rPr>
-          <w:rFonts w:cs="Consolas" w:ascii="Times New Roman" w:hAnsi="Times New Roman"/>
+          <w:rFonts w:cs="Consolas"/>
           <w:b/>
           <w:bCs/>
           <w:i w:val="false"/>
@@ -1736,6 +1647,7 @@
         <w:rPr>
           <w:rFonts w:ascii="Times New Roman" w:hAnsi="Times New Roman"/>
           <w:b w:val="false"/>
+          <w:b w:val="false"/>
           <w:i w:val="false"/>
           <w:i w:val="false"/>
           <w:iCs w:val="false"/>
@@ -1752,7 +1664,7 @@
       </w:pPr>
       <w:r>
         <w:rPr>
-          <w:rFonts w:cs="Consolas" w:ascii="Times New Roman" w:hAnsi="Times New Roman"/>
+          <w:rFonts w:cs="Consolas"/>
           <w:b w:val="false"/>
           <w:i w:val="false"/>
           <w:iCs w:val="false"/>
@@ -1767,45 +1679,7 @@
           <w:effect w:val="none"/>
           <w:lang w:val="en-US"/>
         </w:rPr>
-        <w:t xml:space="preserve">Сутність “Trolleybus” </w:t>
-      </w:r>
-      <w:r>
-        <w:rPr>
-          <w:rFonts w:cs="Consolas" w:ascii="Times New Roman" w:hAnsi="Times New Roman"/>
-          <w:b w:val="false"/>
-          <w:i w:val="false"/>
-          <w:iCs w:val="false"/>
-          <w:caps w:val="false"/>
-          <w:smallCaps w:val="false"/>
-          <w:strike w:val="false"/>
-          <w:dstrike w:val="false"/>
-          <w:color w:val="auto"/>
-          <w:sz w:val="28"/>
-          <w:szCs w:val="24"/>
-          <w:u w:val="none"/>
-          <w:effect w:val="none"/>
-          <w:lang w:val="en-US"/>
-        </w:rPr>
-        <w:t>призначено</w:t>
-      </w:r>
-      <w:r>
-        <w:rPr>
-          <w:rFonts w:cs="Consolas" w:ascii="Times New Roman" w:hAnsi="Times New Roman"/>
-          <w:b w:val="false"/>
-          <w:i w:val="false"/>
-          <w:iCs w:val="false"/>
-          <w:caps w:val="false"/>
-          <w:smallCaps w:val="false"/>
-          <w:strike w:val="false"/>
-          <w:dstrike w:val="false"/>
-          <w:color w:val="auto"/>
-          <w:sz w:val="28"/>
-          <w:szCs w:val="24"/>
-          <w:u w:val="none"/>
-          <w:effect w:val="none"/>
-          <w:lang w:val="en-US"/>
-        </w:rPr>
-        <w:t xml:space="preserve"> для ідентификації одиниці рухомого складу та визначення кількості місць у ній.</w:t>
+        <w:t>Сутність “Trolleybus” призначено для ідентификації одиниці рухомого складу та визначення кількості місць у ній.</w:t>
       </w:r>
     </w:p>
     <w:p>
@@ -1818,6 +1692,7 @@
         <w:rPr>
           <w:rFonts w:ascii="Times New Roman" w:hAnsi="Times New Roman"/>
           <w:b w:val="false"/>
+          <w:b w:val="false"/>
           <w:i w:val="false"/>
           <w:i w:val="false"/>
           <w:iCs w:val="false"/>
@@ -1834,7 +1709,7 @@
       </w:pPr>
       <w:r>
         <w:rPr>
-          <w:rFonts w:cs="Consolas" w:ascii="Times New Roman" w:hAnsi="Times New Roman"/>
+          <w:rFonts w:cs="Consolas"/>
           <w:b w:val="false"/>
           <w:i w:val="false"/>
           <w:iCs w:val="false"/>
@@ -1849,102 +1724,7 @@
           <w:effect w:val="none"/>
           <w:lang w:val="en-US"/>
         </w:rPr>
-        <w:t>С</w:t>
-      </w:r>
-      <w:r>
-        <w:rPr>
-          <w:rFonts w:cs="Consolas" w:ascii="Times New Roman" w:hAnsi="Times New Roman"/>
-          <w:b w:val="false"/>
-          <w:i w:val="false"/>
-          <w:iCs w:val="false"/>
-          <w:caps w:val="false"/>
-          <w:smallCaps w:val="false"/>
-          <w:strike w:val="false"/>
-          <w:dstrike w:val="false"/>
-          <w:color w:val="auto"/>
-          <w:sz w:val="28"/>
-          <w:szCs w:val="24"/>
-          <w:u w:val="none"/>
-          <w:effect w:val="none"/>
-          <w:lang w:val="en-US"/>
-        </w:rPr>
-        <w:t>утність “</w:t>
-      </w:r>
-      <w:r>
-        <w:rPr>
-          <w:rFonts w:cs="Consolas" w:ascii="Times New Roman" w:hAnsi="Times New Roman"/>
-          <w:b w:val="false"/>
-          <w:i w:val="false"/>
-          <w:iCs w:val="false"/>
-          <w:caps w:val="false"/>
-          <w:smallCaps w:val="false"/>
-          <w:strike w:val="false"/>
-          <w:dstrike w:val="false"/>
-          <w:color w:val="auto"/>
-          <w:sz w:val="28"/>
-          <w:szCs w:val="24"/>
-          <w:u w:val="none"/>
-          <w:effect w:val="none"/>
-          <w:lang w:val="en-US"/>
-        </w:rPr>
-        <w:t>Depot” призначен</w:t>
-      </w:r>
-      <w:r>
-        <w:rPr>
-          <w:rFonts w:cs="Consolas" w:ascii="Times New Roman" w:hAnsi="Times New Roman"/>
-          <w:b w:val="false"/>
-          <w:i w:val="false"/>
-          <w:iCs w:val="false"/>
-          <w:caps w:val="false"/>
-          <w:smallCaps w:val="false"/>
-          <w:strike w:val="false"/>
-          <w:dstrike w:val="false"/>
-          <w:color w:val="auto"/>
-          <w:sz w:val="28"/>
-          <w:szCs w:val="24"/>
-          <w:u w:val="none"/>
-          <w:effect w:val="none"/>
-          <w:lang w:val="en-US"/>
-        </w:rPr>
-        <w:t>о</w:t>
-      </w:r>
-      <w:r>
-        <w:rPr>
-          <w:rFonts w:cs="Consolas" w:ascii="Times New Roman" w:hAnsi="Times New Roman"/>
-          <w:b w:val="false"/>
-          <w:i w:val="false"/>
-          <w:iCs w:val="false"/>
-          <w:caps w:val="false"/>
-          <w:smallCaps w:val="false"/>
-          <w:strike w:val="false"/>
-          <w:dstrike w:val="false"/>
-          <w:color w:val="auto"/>
-          <w:sz w:val="28"/>
-          <w:szCs w:val="24"/>
-          <w:u w:val="none"/>
-          <w:effect w:val="none"/>
-          <w:lang w:val="en-US"/>
-        </w:rPr>
-        <w:t xml:space="preserve"> </w:t>
-      </w:r>
-      <w:r>
-        <w:rPr>
-          <w:rFonts w:cs="Consolas" w:ascii="Times New Roman" w:hAnsi="Times New Roman"/>
-          <w:b w:val="false"/>
-          <w:i w:val="false"/>
-          <w:iCs w:val="false"/>
-          <w:caps w:val="false"/>
-          <w:smallCaps w:val="false"/>
-          <w:strike w:val="false"/>
-          <w:dstrike w:val="false"/>
-          <w:color w:val="auto"/>
-          <w:sz w:val="28"/>
-          <w:szCs w:val="24"/>
-          <w:u w:val="none"/>
-          <w:effect w:val="none"/>
-          <w:lang w:val="en-US"/>
-        </w:rPr>
-        <w:t>для визначення назви та адреси депо, в якому обслуговується рухомий склад.</w:t>
+        <w:t>Сутність “Depot” призначено для визначення назви та адреси депо, в якому обслуговується рухомий склад.</w:t>
       </w:r>
     </w:p>
     <w:p>
@@ -1957,6 +1737,7 @@
         <w:rPr>
           <w:rFonts w:ascii="Times New Roman" w:hAnsi="Times New Roman"/>
           <w:b w:val="false"/>
+          <w:b w:val="false"/>
           <w:i w:val="false"/>
           <w:i w:val="false"/>
           <w:iCs w:val="false"/>
@@ -1973,7 +1754,7 @@
       </w:pPr>
       <w:r>
         <w:rPr>
-          <w:rFonts w:cs="Consolas" w:ascii="Times New Roman" w:hAnsi="Times New Roman"/>
+          <w:rFonts w:cs="Consolas"/>
           <w:b w:val="false"/>
           <w:i w:val="false"/>
           <w:iCs w:val="false"/>
@@ -1988,178 +1769,7 @@
           <w:effect w:val="none"/>
           <w:lang w:val="en-US"/>
         </w:rPr>
-        <w:t>С</w:t>
-      </w:r>
-      <w:r>
-        <w:rPr>
-          <w:rFonts w:cs="Consolas" w:ascii="Times New Roman" w:hAnsi="Times New Roman"/>
-          <w:b w:val="false"/>
-          <w:i w:val="false"/>
-          <w:iCs w:val="false"/>
-          <w:caps w:val="false"/>
-          <w:smallCaps w:val="false"/>
-          <w:strike w:val="false"/>
-          <w:dstrike w:val="false"/>
-          <w:color w:val="auto"/>
-          <w:sz w:val="28"/>
-          <w:szCs w:val="24"/>
-          <w:u w:val="none"/>
-          <w:effect w:val="none"/>
-          <w:lang w:val="en-US"/>
-        </w:rPr>
-        <w:t>утність “</w:t>
-      </w:r>
-      <w:r>
-        <w:rPr>
-          <w:rFonts w:cs="Consolas" w:ascii="Times New Roman" w:hAnsi="Times New Roman"/>
-          <w:b w:val="false"/>
-          <w:i w:val="false"/>
-          <w:iCs w:val="false"/>
-          <w:caps w:val="false"/>
-          <w:smallCaps w:val="false"/>
-          <w:strike w:val="false"/>
-          <w:dstrike w:val="false"/>
-          <w:color w:val="auto"/>
-          <w:sz w:val="28"/>
-          <w:szCs w:val="24"/>
-          <w:u w:val="none"/>
-          <w:effect w:val="none"/>
-          <w:lang w:val="en-US"/>
-        </w:rPr>
-        <w:t>Route</w:t>
-      </w:r>
-      <w:r>
-        <w:rPr>
-          <w:rFonts w:cs="Consolas" w:ascii="Times New Roman" w:hAnsi="Times New Roman"/>
-          <w:b w:val="false"/>
-          <w:i w:val="false"/>
-          <w:iCs w:val="false"/>
-          <w:caps w:val="false"/>
-          <w:smallCaps w:val="false"/>
-          <w:strike w:val="false"/>
-          <w:dstrike w:val="false"/>
-          <w:color w:val="auto"/>
-          <w:sz w:val="28"/>
-          <w:szCs w:val="24"/>
-          <w:u w:val="none"/>
-          <w:effect w:val="none"/>
-          <w:lang w:val="en-US"/>
-        </w:rPr>
-        <w:t>” призначен</w:t>
-      </w:r>
-      <w:r>
-        <w:rPr>
-          <w:rFonts w:cs="Consolas" w:ascii="Times New Roman" w:hAnsi="Times New Roman"/>
-          <w:b w:val="false"/>
-          <w:i w:val="false"/>
-          <w:iCs w:val="false"/>
-          <w:caps w:val="false"/>
-          <w:smallCaps w:val="false"/>
-          <w:strike w:val="false"/>
-          <w:dstrike w:val="false"/>
-          <w:color w:val="auto"/>
-          <w:sz w:val="28"/>
-          <w:szCs w:val="24"/>
-          <w:u w:val="none"/>
-          <w:effect w:val="none"/>
-          <w:lang w:val="en-US"/>
-        </w:rPr>
-        <w:t>о</w:t>
-      </w:r>
-      <w:r>
-        <w:rPr>
-          <w:rFonts w:cs="Consolas" w:ascii="Times New Roman" w:hAnsi="Times New Roman"/>
-          <w:b w:val="false"/>
-          <w:i w:val="false"/>
-          <w:iCs w:val="false"/>
-          <w:caps w:val="false"/>
-          <w:smallCaps w:val="false"/>
-          <w:strike w:val="false"/>
-          <w:dstrike w:val="false"/>
-          <w:color w:val="auto"/>
-          <w:sz w:val="28"/>
-          <w:szCs w:val="24"/>
-          <w:u w:val="none"/>
-          <w:effect w:val="none"/>
-          <w:lang w:val="en-US"/>
-        </w:rPr>
-        <w:t xml:space="preserve"> для визначення </w:t>
-      </w:r>
-      <w:r>
-        <w:rPr>
-          <w:rFonts w:cs="Consolas" w:ascii="Times New Roman" w:hAnsi="Times New Roman"/>
-          <w:b w:val="false"/>
-          <w:i w:val="false"/>
-          <w:iCs w:val="false"/>
-          <w:caps w:val="false"/>
-          <w:smallCaps w:val="false"/>
-          <w:strike w:val="false"/>
-          <w:dstrike w:val="false"/>
-          <w:color w:val="auto"/>
-          <w:sz w:val="28"/>
-          <w:szCs w:val="24"/>
-          <w:u w:val="none"/>
-          <w:effect w:val="none"/>
-          <w:lang w:val="en-US"/>
-        </w:rPr>
-        <w:t>номера маршруту та його кінцевих зупинок</w:t>
-      </w:r>
-      <w:r>
-        <w:rPr>
-          <w:rFonts w:cs="Consolas" w:ascii="Times New Roman" w:hAnsi="Times New Roman"/>
-          <w:b w:val="false"/>
-          <w:i w:val="false"/>
-          <w:iCs w:val="false"/>
-          <w:caps w:val="false"/>
-          <w:smallCaps w:val="false"/>
-          <w:strike w:val="false"/>
-          <w:dstrike w:val="false"/>
-          <w:color w:val="auto"/>
-          <w:sz w:val="28"/>
-          <w:szCs w:val="24"/>
-          <w:u w:val="none"/>
-          <w:effect w:val="none"/>
-          <w:lang w:val="en-US"/>
-        </w:rPr>
-        <w:t xml:space="preserve">, </w:t>
-      </w:r>
-      <w:r>
-        <w:rPr>
-          <w:rFonts w:cs="Consolas" w:ascii="Times New Roman" w:hAnsi="Times New Roman"/>
-          <w:b w:val="false"/>
-          <w:i w:val="false"/>
-          <w:iCs w:val="false"/>
-          <w:caps w:val="false"/>
-          <w:smallCaps w:val="false"/>
-          <w:strike w:val="false"/>
-          <w:dstrike w:val="false"/>
-          <w:color w:val="auto"/>
-          <w:sz w:val="28"/>
-          <w:szCs w:val="24"/>
-          <w:u w:val="none"/>
-          <w:effect w:val="none"/>
-          <w:lang w:val="en-US"/>
-        </w:rPr>
-        <w:t>які обслуговує</w:t>
-      </w:r>
-      <w:r>
-        <w:rPr>
-          <w:rFonts w:cs="Consolas" w:ascii="Times New Roman" w:hAnsi="Times New Roman"/>
-          <w:b w:val="false"/>
-          <w:i w:val="false"/>
-          <w:iCs w:val="false"/>
-          <w:caps w:val="false"/>
-          <w:smallCaps w:val="false"/>
-          <w:strike w:val="false"/>
-          <w:dstrike w:val="false"/>
-          <w:color w:val="auto"/>
-          <w:sz w:val="28"/>
-          <w:szCs w:val="24"/>
-          <w:u w:val="none"/>
-          <w:effect w:val="none"/>
-          <w:lang w:val="en-US"/>
-        </w:rPr>
-        <w:t xml:space="preserve"> рухомий склад.</w:t>
+        <w:t>Сутність “Route” призначено для визначення номера маршруту та його кінцевих зупинок, які обслуговує рухомий склад.</w:t>
       </w:r>
     </w:p>
     <w:p>
@@ -2177,19 +1787,9 @@
       </w:pPr>
       <w:r>
         <w:rPr>
-          <w:rFonts w:ascii="Times New Roman" w:hAnsi="Times New Roman"/>
-          <w:b w:val="false"/>
-          <w:i w:val="false"/>
-          <w:iCs w:val="false"/>
-          <w:caps w:val="false"/>
-          <w:smallCaps w:val="false"/>
-          <w:strike w:val="false"/>
-          <w:dstrike w:val="false"/>
-          <w:color w:val="000000"/>
-          <w:sz w:val="28"/>
-          <w:szCs w:val="24"/>
-          <w:u w:val="none"/>
-          <w:effect w:val="none"/>
+          <w:rFonts w:cs="Consolas"/>
+          <w:color w:val="auto"/>
+          <w:lang w:val="en-US"/>
         </w:rPr>
       </w:r>
     </w:p>
@@ -2221,7 +1821,7 @@
       </w:pPr>
       <w:r>
         <w:rPr>
-          <w:rFonts w:cs="Consolas" w:ascii="Times New Roman" w:hAnsi="Times New Roman"/>
+          <w:rFonts w:cs="Consolas"/>
           <w:b/>
           <w:bCs/>
           <w:i w:val="false"/>
@@ -2237,47 +1837,7 @@
           <w:effect w:val="none"/>
           <w:lang w:val="en-US"/>
         </w:rPr>
-        <w:t>Г</w:t>
-      </w:r>
-      <w:r>
-        <w:rPr>
-          <w:rFonts w:cs="Consolas" w:ascii="Times New Roman" w:hAnsi="Times New Roman"/>
-          <w:b/>
-          <w:bCs/>
-          <w:i w:val="false"/>
-          <w:iCs w:val="false"/>
-          <w:caps w:val="false"/>
-          <w:smallCaps w:val="false"/>
-          <w:strike w:val="false"/>
-          <w:dstrike w:val="false"/>
-          <w:color w:val="auto"/>
-          <w:sz w:val="28"/>
-          <w:szCs w:val="24"/>
-          <w:u w:val="none"/>
-          <w:effect w:val="none"/>
-          <w:lang w:val="en-US"/>
-        </w:rPr>
-        <w:t>рафічний файл розробленої моделі «сутність-зв’язок»</w:t>
-      </w:r>
-      <w:r>
-        <w:rPr>
-          <w:rFonts w:cs="Consolas" w:ascii="Times New Roman" w:hAnsi="Times New Roman"/>
-          <w:b/>
-          <w:bCs/>
-          <w:i w:val="false"/>
-          <w:iCs w:val="false"/>
-          <w:caps w:val="false"/>
-          <w:smallCaps w:val="false"/>
-          <w:strike w:val="false"/>
-          <w:dstrike w:val="false"/>
-          <w:color w:val="auto"/>
-          <w:sz w:val="28"/>
-          <w:szCs w:val="24"/>
-          <w:u w:val="none"/>
-          <w:effect w:val="none"/>
-          <w:lang w:val="en-US"/>
-        </w:rPr>
-        <w:t>:</w:t>
+        <w:t>Графічний файл розробленої моделі «сутність-зв’язок»:</w:t>
       </w:r>
     </w:p>
     <w:p>
@@ -2295,23 +1855,12 @@
       </w:pPr>
       <w:r>
         <w:rPr>
-          <w:rFonts w:ascii="Times New Roman" w:hAnsi="Times New Roman"/>
-          <w:b/>
-          <w:bCs/>
-          <w:i w:val="false"/>
-          <w:iCs w:val="false"/>
-          <w:caps w:val="false"/>
-          <w:smallCaps w:val="false"/>
-          <w:strike w:val="false"/>
-          <w:dstrike w:val="false"/>
-          <w:color w:val="000000"/>
-          <w:sz w:val="28"/>
-          <w:szCs w:val="24"/>
-          <w:u w:val="none"/>
-          <w:effect w:val="none"/>
+          <w:rFonts w:cs="Consolas"/>
+          <w:color w:val="auto"/>
+          <w:lang w:val="en-US"/>
         </w:rPr>
         <w:drawing>
-          <wp:anchor behindDoc="0" distT="0" distB="0" distL="0" distR="0" simplePos="0" locked="0" layoutInCell="1" allowOverlap="1" relativeHeight="4">
+          <wp:anchor behindDoc="0" distT="0" distB="0" distL="0" distR="0" simplePos="0" locked="0" layoutInCell="1" allowOverlap="1" relativeHeight="3">
             <wp:simplePos x="0" y="0"/>
             <wp:positionH relativeFrom="column">
               <wp:align>center</wp:align>
@@ -2385,7 +1934,7 @@
       </w:pPr>
       <w:r>
         <w:rPr>
-          <w:rFonts w:cs="Consolas" w:ascii="Times New Roman" w:hAnsi="Times New Roman"/>
+          <w:rFonts w:cs="Consolas"/>
           <w:b/>
           <w:bCs/>
           <w:i w:val="false"/>
@@ -2405,7 +1954,7 @@
       </w:r>
       <w:r>
         <w:rPr>
-          <w:rFonts w:cs="Consolas" w:ascii="Times New Roman" w:hAnsi="Times New Roman"/>
+          <w:rFonts w:cs="Consolas"/>
           <w:b w:val="false"/>
           <w:bCs w:val="false"/>
           <w:i w:val="false"/>
@@ -2452,7 +2001,7 @@
       </w:pPr>
       <w:r>
         <w:rPr>
-          <w:rFonts w:cs="Consolas" w:ascii="Times New Roman" w:hAnsi="Times New Roman"/>
+          <w:rFonts w:cs="Consolas"/>
           <w:b/>
           <w:bCs/>
           <w:i w:val="false"/>
@@ -2468,27 +2017,7 @@
           <w:effect w:val="none"/>
           <w:lang w:val="en-US"/>
         </w:rPr>
-        <w:t>З</w:t>
-      </w:r>
-      <w:r>
-        <w:rPr>
-          <w:rFonts w:cs="Consolas" w:ascii="Times New Roman" w:hAnsi="Times New Roman"/>
-          <w:b/>
-          <w:bCs/>
-          <w:i w:val="false"/>
-          <w:iCs w:val="false"/>
-          <w:caps w:val="false"/>
-          <w:smallCaps w:val="false"/>
-          <w:strike w:val="false"/>
-          <w:dstrike w:val="false"/>
-          <w:color w:val="auto"/>
-          <w:sz w:val="32"/>
-          <w:szCs w:val="32"/>
-          <w:u w:val="none"/>
-          <w:effect w:val="none"/>
-          <w:lang w:val="en-US"/>
-        </w:rPr>
-        <w:t>віт щодо пункту №2 завдання:</w:t>
+        <w:t>Звіт щодо пункту №2 завдання:</w:t>
       </w:r>
     </w:p>
     <w:p>
@@ -2519,7 +2048,7 @@
       </w:pPr>
       <w:r>
         <w:rPr>
-          <w:rFonts w:cs="Consolas" w:ascii="Times New Roman" w:hAnsi="Times New Roman"/>
+          <w:rFonts w:cs="Consolas"/>
           <w:b/>
           <w:bCs/>
           <w:i w:val="false"/>
@@ -2539,7 +2068,7 @@
       </w:r>
       <w:r>
         <w:rPr>
-          <w:rFonts w:cs="Consolas" w:ascii="Times New Roman" w:hAnsi="Times New Roman"/>
+          <w:rFonts w:cs="Consolas"/>
           <w:b w:val="false"/>
           <w:bCs w:val="false"/>
           <w:i w:val="false"/>
@@ -2555,27 +2084,7 @@
           <w:effect w:val="none"/>
           <w:lang w:val="en-US"/>
         </w:rPr>
-        <w:t xml:space="preserve">Сутності “Trolleybus”, “Depot” та “Route” було перетворено у таблиці з відповідними назвами. </w:t>
-      </w:r>
-      <w:r>
-        <w:rPr>
-          <w:rFonts w:cs="Consolas" w:ascii="Times New Roman" w:hAnsi="Times New Roman"/>
-          <w:b w:val="false"/>
-          <w:bCs w:val="false"/>
-          <w:i w:val="false"/>
-          <w:iCs w:val="false"/>
-          <w:caps w:val="false"/>
-          <w:smallCaps w:val="false"/>
-          <w:strike w:val="false"/>
-          <w:dstrike w:val="false"/>
-          <w:color w:val="auto"/>
-          <w:sz w:val="28"/>
-          <w:szCs w:val="32"/>
-          <w:u w:val="none"/>
-          <w:effect w:val="none"/>
-          <w:lang w:val="en-US"/>
-        </w:rPr>
-        <w:t xml:space="preserve">Зв’язок “Is serviced in” зумовив появу додаткової таблиці “Where serviced”, а його атрибут “Next service” зумовив появу таблиці “Service”(Зв’язок з атрибутом було створено відповідно до п.3 вимог до ER-моделі). Зв’язок “Services” зумовив появу додаткової таблиці “What services”. </w:t>
+        <w:t xml:space="preserve">Сутності “Trolleybus”, “Depot” та “Route” було перетворено у таблиці з відповідними назвами. Зв’язок “Is serviced in” зумовив появу додаткової таблиці “Where serviced”, а його атрибут “Next service” зумовив появу таблиці “Service”(Зв’язок з атрибутом було створено відповідно до п.3 вимог до ER-моделі). Зв’язок “Services” зумовив появу додаткової таблиці “What services”. </w:t>
       </w:r>
     </w:p>
     <w:p>
@@ -2596,20 +2105,11 @@
       </w:pPr>
       <w:r>
         <w:rPr>
-          <w:rFonts w:ascii="Times New Roman" w:hAnsi="Times New Roman"/>
-          <w:b/>
-          <w:bCs/>
-          <w:i w:val="false"/>
-          <w:iCs w:val="false"/>
-          <w:caps w:val="false"/>
-          <w:smallCaps w:val="false"/>
-          <w:strike w:val="false"/>
-          <w:dstrike w:val="false"/>
-          <w:color w:val="000000"/>
-          <w:sz w:val="28"/>
-          <w:szCs w:val="32"/>
-          <w:u w:val="none"/>
-          <w:effect w:val="none"/>
+          <w:rFonts w:cs="Consolas"/>
+          <w:b w:val="false"/>
+          <w:bCs w:val="false"/>
+          <w:color w:val="auto"/>
+          <w:lang w:val="en-US"/>
         </w:rPr>
       </w:r>
     </w:p>
@@ -2641,7 +2141,7 @@
       </w:pPr>
       <w:r>
         <w:rPr>
-          <w:rFonts w:cs="Consolas" w:ascii="Times New Roman" w:hAnsi="Times New Roman"/>
+          <w:rFonts w:cs="Consolas"/>
           <w:b/>
           <w:bCs/>
           <w:i w:val="false"/>
@@ -2688,7 +2188,6 @@
       </w:pPr>
       <w:r>
         <w:rPr>
-          <w:rFonts w:ascii="Times New Roman" w:hAnsi="Times New Roman"/>
           <w:b/>
           <w:bCs/>
           <w:i w:val="false"/>
@@ -2704,7 +2203,7 @@
           <w:effect w:val="none"/>
         </w:rPr>
         <w:drawing>
-          <wp:anchor behindDoc="0" distT="0" distB="0" distL="0" distR="0" simplePos="0" locked="0" layoutInCell="1" allowOverlap="1" relativeHeight="3">
+          <wp:anchor behindDoc="0" distT="0" distB="0" distL="0" distR="0" simplePos="0" locked="0" layoutInCell="1" allowOverlap="1" relativeHeight="2">
             <wp:simplePos x="0" y="0"/>
             <wp:positionH relativeFrom="column">
               <wp:align>center</wp:align>
@@ -2778,7 +2277,7 @@
       </w:pPr>
       <w:r>
         <w:rPr>
-          <w:rFonts w:cs="Consolas" w:ascii="Times New Roman" w:hAnsi="Times New Roman"/>
+          <w:rFonts w:cs="Consolas"/>
           <w:b/>
           <w:bCs/>
           <w:i w:val="false"/>
@@ -2794,67 +2293,7 @@
           <w:effect w:val="none"/>
           <w:lang w:val="en-US"/>
         </w:rPr>
-        <w:t>З</w:t>
-      </w:r>
-      <w:r>
-        <w:rPr>
-          <w:rFonts w:cs="Consolas" w:ascii="Times New Roman" w:hAnsi="Times New Roman"/>
-          <w:b/>
-          <w:bCs/>
-          <w:i w:val="false"/>
-          <w:iCs w:val="false"/>
-          <w:caps w:val="false"/>
-          <w:smallCaps w:val="false"/>
-          <w:strike w:val="false"/>
-          <w:dstrike w:val="false"/>
-          <w:color w:val="auto"/>
-          <w:sz w:val="32"/>
-          <w:szCs w:val="32"/>
-          <w:u w:val="none"/>
-          <w:effect w:val="none"/>
-          <w:lang w:val="en-US"/>
-        </w:rPr>
-        <w:t>віт щодо пункту №</w:t>
-      </w:r>
-      <w:r>
-        <w:rPr>
-          <w:rFonts w:cs="Consolas" w:ascii="Times New Roman" w:hAnsi="Times New Roman"/>
-          <w:b/>
-          <w:bCs/>
-          <w:i w:val="false"/>
-          <w:iCs w:val="false"/>
-          <w:caps w:val="false"/>
-          <w:smallCaps w:val="false"/>
-          <w:strike w:val="false"/>
-          <w:dstrike w:val="false"/>
-          <w:color w:val="auto"/>
-          <w:sz w:val="32"/>
-          <w:szCs w:val="32"/>
-          <w:u w:val="none"/>
-          <w:effect w:val="none"/>
-          <w:lang w:val="en-US"/>
-        </w:rPr>
-        <w:t>3</w:t>
-      </w:r>
-      <w:r>
-        <w:rPr>
-          <w:rFonts w:cs="Consolas" w:ascii="Times New Roman" w:hAnsi="Times New Roman"/>
-          <w:b/>
-          <w:bCs/>
-          <w:i w:val="false"/>
-          <w:iCs w:val="false"/>
-          <w:caps w:val="false"/>
-          <w:smallCaps w:val="false"/>
-          <w:strike w:val="false"/>
-          <w:dstrike w:val="false"/>
-          <w:color w:val="auto"/>
-          <w:sz w:val="32"/>
-          <w:szCs w:val="32"/>
-          <w:u w:val="none"/>
-          <w:effect w:val="none"/>
-          <w:lang w:val="en-US"/>
-        </w:rPr>
-        <w:t xml:space="preserve"> завдання:</w:t>
+        <w:t>Звіт щодо пункту №3 завдання:</w:t>
       </w:r>
     </w:p>
     <w:p>
@@ -2885,7 +2324,7 @@
       </w:pPr>
       <w:r>
         <w:rPr>
-          <w:rFonts w:cs="Consolas" w:ascii="Times New Roman" w:hAnsi="Times New Roman"/>
+          <w:rFonts w:cs="Consolas"/>
           <w:b/>
           <w:bCs/>
           <w:i w:val="false"/>
@@ -2901,47 +2340,7 @@
           <w:effect w:val="none"/>
           <w:lang w:val="en-US"/>
         </w:rPr>
-        <w:t>П</w:t>
-      </w:r>
-      <w:r>
-        <w:rPr>
-          <w:rFonts w:cs="Consolas" w:ascii="Times New Roman" w:hAnsi="Times New Roman"/>
-          <w:b/>
-          <w:bCs/>
-          <w:i w:val="false"/>
-          <w:iCs w:val="false"/>
-          <w:caps w:val="false"/>
-          <w:smallCaps w:val="false"/>
-          <w:strike w:val="false"/>
-          <w:dstrike w:val="false"/>
-          <w:color w:val="auto"/>
-          <w:sz w:val="28"/>
-          <w:szCs w:val="32"/>
-          <w:u w:val="none"/>
-          <w:effect w:val="none"/>
-          <w:lang w:val="en-US"/>
-        </w:rPr>
-        <w:t>ояснення щодо відповідності схеми бази даних нормальним формам</w:t>
-      </w:r>
-      <w:r>
-        <w:rPr>
-          <w:rFonts w:cs="Consolas" w:ascii="Times New Roman" w:hAnsi="Times New Roman"/>
-          <w:b/>
-          <w:bCs/>
-          <w:i w:val="false"/>
-          <w:iCs w:val="false"/>
-          <w:caps w:val="false"/>
-          <w:smallCaps w:val="false"/>
-          <w:strike w:val="false"/>
-          <w:dstrike w:val="false"/>
-          <w:color w:val="auto"/>
-          <w:sz w:val="28"/>
-          <w:szCs w:val="32"/>
-          <w:u w:val="none"/>
-          <w:effect w:val="none"/>
-          <w:lang w:val="en-US"/>
-        </w:rPr>
-        <w:t>:</w:t>
+        <w:t>Пояснення щодо відповідності схеми бази даних нормальним формам:</w:t>
       </w:r>
     </w:p>
     <w:p>
@@ -2972,7 +2371,7 @@
       </w:pPr>
       <w:r>
         <w:rPr>
-          <w:rFonts w:cs="Consolas" w:ascii="Times New Roman" w:hAnsi="Times New Roman"/>
+          <w:rFonts w:cs="Consolas"/>
           <w:b w:val="false"/>
           <w:bCs w:val="false"/>
           <w:i w:val="false"/>
@@ -2988,27 +2387,7 @@
           <w:effect w:val="none"/>
           <w:lang w:val="en-US"/>
         </w:rPr>
-        <w:t>С</w:t>
-      </w:r>
-      <w:r>
-        <w:rPr>
-          <w:rFonts w:cs="Consolas" w:ascii="Times New Roman" w:hAnsi="Times New Roman"/>
-          <w:b w:val="false"/>
-          <w:bCs w:val="false"/>
-          <w:i w:val="false"/>
-          <w:iCs w:val="false"/>
-          <w:caps w:val="false"/>
-          <w:smallCaps w:val="false"/>
-          <w:strike w:val="false"/>
-          <w:dstrike w:val="false"/>
-          <w:color w:val="auto"/>
-          <w:sz w:val="28"/>
-          <w:szCs w:val="32"/>
-          <w:u w:val="none"/>
-          <w:effect w:val="none"/>
-          <w:lang w:val="en-US"/>
-        </w:rPr>
-        <w:t>хема бази даних відповідає 1НФ тому що схема передбачає лише 1 елемент в кожній комірці.</w:t>
+        <w:t>Схема бази даних відповідає 1НФ тому що схема передбачає лише 1 елемент в кожній комірці.</w:t>
       </w:r>
     </w:p>
     <w:p>
@@ -3018,44 +2397,46 @@
         <w:spacing w:lineRule="auto" w:line="331" w:before="0" w:after="0"/>
         <w:ind w:hanging="0"/>
         <w:jc w:val="left"/>
-        <w:rPr>
-          <w:rFonts w:ascii="Times New Roman" w:hAnsi="Times New Roman"/>
-          <w:b w:val="false"/>
+        <w:rPr/>
+      </w:pPr>
+      <w:r>
+        <w:rPr>
+          <w:rFonts w:cs="Consolas"/>
           <w:b w:val="false"/>
           <w:bCs w:val="false"/>
           <w:i w:val="false"/>
-          <w:i w:val="false"/>
           <w:iCs w:val="false"/>
           <w:caps w:val="false"/>
           <w:smallCaps w:val="false"/>
           <w:strike w:val="false"/>
           <w:dstrike w:val="false"/>
-          <w:color w:val="000000"/>
-          <w:sz w:val="28"/>
-          <w:szCs w:val="32"/>
-          <w:u w:val="none"/>
-          <w:effect w:val="none"/>
-        </w:rPr>
-      </w:pPr>
-      <w:r>
-        <w:rPr>
-          <w:rFonts w:cs="Consolas" w:ascii="Times New Roman" w:hAnsi="Times New Roman"/>
+          <w:color w:val="auto"/>
+          <w:sz w:val="28"/>
+          <w:szCs w:val="32"/>
+          <w:u w:val="none"/>
+          <w:effect w:val="none"/>
+          <w:lang w:val="en-US"/>
+        </w:rPr>
+        <w:t xml:space="preserve">Схема бази даних відповідає 2НФ тому що по-перше відповідає 1НФ, а по-друге </w:t>
+      </w:r>
+      <w:r>
+        <w:rPr>
+          <w:rFonts w:cs="Consolas"/>
           <w:b w:val="false"/>
           <w:bCs w:val="false"/>
           <w:i w:val="false"/>
           <w:iCs w:val="false"/>
           <w:caps w:val="false"/>
           <w:smallCaps w:val="false"/>
-          <w:strike w:val="false"/>
-          <w:dstrike w:val="false"/>
-          <w:color w:val="auto"/>
-          <w:sz w:val="28"/>
-          <w:szCs w:val="32"/>
-          <w:u w:val="none"/>
-          <w:effect w:val="none"/>
-          <w:lang w:val="en-US"/>
-        </w:rPr>
-        <w:t>Схема бази даних відповідає 2НФ тому що по-перше відповідає 1НФ, а по-друге кожен атрибут як безпосередньо, так і транзитивно стосується сутності.</w:t>
+          <w:strike/>
+          <w:color w:val="auto"/>
+          <w:sz w:val="28"/>
+          <w:szCs w:val="32"/>
+          <w:u w:val="none"/>
+          <w:effect w:val="none"/>
+          <w:lang w:val="en-US"/>
+        </w:rPr>
+        <w:t>кожен атрибут як безпосередньо, так і транзитивно стосується сутності.</w:t>
       </w:r>
     </w:p>
     <w:p>
@@ -3066,27 +2447,41 @@
         <w:ind w:hanging="0"/>
         <w:jc w:val="left"/>
         <w:rPr>
-          <w:rFonts w:ascii="Times New Roman" w:hAnsi="Times New Roman"/>
-          <w:b w:val="false"/>
+          <w:rFonts w:ascii="sans-serif" w:hAnsi="sans-serif"/>
+          <w:b w:val="false"/>
+          <w:i w:val="false"/>
+          <w:caps w:val="false"/>
+          <w:smallCaps w:val="false"/>
+          <w:color w:val="202122"/>
+          <w:spacing w:val="0"/>
+          <w:sz w:val="21"/>
+        </w:rPr>
+      </w:pPr>
+      <w:r>
+        <w:rPr>
+          <w:rFonts w:cs="Consolas" w:ascii="Times new roman" w:hAnsi="Times new roman"/>
           <w:b w:val="false"/>
           <w:bCs w:val="false"/>
           <w:i w:val="false"/>
-          <w:i w:val="false"/>
           <w:iCs w:val="false"/>
           <w:caps w:val="false"/>
           <w:smallCaps w:val="false"/>
           <w:strike w:val="false"/>
           <w:dstrike w:val="false"/>
           <w:color w:val="000000"/>
-          <w:sz w:val="28"/>
-          <w:szCs w:val="32"/>
-          <w:u w:val="none"/>
-          <w:effect w:val="none"/>
-        </w:rPr>
-      </w:pPr>
-      <w:r>
-        <w:rPr>
-          <w:rFonts w:cs="Consolas" w:ascii="Times New Roman" w:hAnsi="Times New Roman"/>
+          <w:spacing w:val="0"/>
+          <w:sz w:val="28"/>
+          <w:szCs w:val="28"/>
+          <w:highlight w:val="yellow"/>
+          <w:u w:val="none"/>
+          <w:effect w:val="none"/>
+          <w:lang w:val="en-US"/>
+        </w:rPr>
+        <w:t xml:space="preserve">не має складних потенційних ключів (таких, що складаються більш ніж з одного атрибута), </w:t>
+      </w:r>
+      <w:r>
+        <w:rPr>
+          <w:rFonts w:cs="Consolas" w:ascii="Times new roman" w:hAnsi="Times new roman"/>
           <w:b w:val="false"/>
           <w:bCs w:val="false"/>
           <w:i w:val="false"/>
@@ -3095,14 +2490,82 @@
           <w:smallCaps w:val="false"/>
           <w:strike w:val="false"/>
           <w:dstrike w:val="false"/>
-          <w:color w:val="auto"/>
-          <w:sz w:val="28"/>
-          <w:szCs w:val="32"/>
-          <w:u w:val="none"/>
-          <w:effect w:val="none"/>
-          <w:lang w:val="en-US"/>
-        </w:rPr>
-        <w:t>Схема бази даних відповідає 3НФ тому що по-перше відповідає 2НФ, а по-друге  а по-друге кожен атрибут безпосередньо стосується сутності.</w:t>
+          <w:color w:val="000000"/>
+          <w:spacing w:val="0"/>
+          <w:sz w:val="28"/>
+          <w:szCs w:val="28"/>
+          <w:highlight w:val="yellow"/>
+          <w:u w:val="none"/>
+          <w:effect w:val="none"/>
+          <w:lang w:val="en-US"/>
+        </w:rPr>
+        <w:t>отже</w:t>
+      </w:r>
+      <w:r>
+        <w:rPr>
+          <w:rFonts w:cs="Consolas" w:ascii="Times new roman" w:hAnsi="Times new roman"/>
+          <w:b w:val="false"/>
+          <w:bCs w:val="false"/>
+          <w:i w:val="false"/>
+          <w:iCs w:val="false"/>
+          <w:caps w:val="false"/>
+          <w:smallCaps w:val="false"/>
+          <w:strike w:val="false"/>
+          <w:dstrike w:val="false"/>
+          <w:color w:val="000000"/>
+          <w:spacing w:val="0"/>
+          <w:sz w:val="28"/>
+          <w:szCs w:val="28"/>
+          <w:highlight w:val="yellow"/>
+          <w:u w:val="none"/>
+          <w:effect w:val="none"/>
+          <w:lang w:val="en-US"/>
+        </w:rPr>
+        <w:t xml:space="preserve"> вона автоматично перебува</w:t>
+      </w:r>
+      <w:r>
+        <w:rPr>
+          <w:rFonts w:cs="Consolas" w:ascii="Times new roman" w:hAnsi="Times new roman"/>
+          <w:b w:val="false"/>
+          <w:bCs w:val="false"/>
+          <w:i w:val="false"/>
+          <w:iCs w:val="false"/>
+          <w:caps w:val="false"/>
+          <w:smallCaps w:val="false"/>
+          <w:strike w:val="false"/>
+          <w:dstrike w:val="false"/>
+          <w:color w:val="000000"/>
+          <w:spacing w:val="0"/>
+          <w:sz w:val="28"/>
+          <w:szCs w:val="28"/>
+          <w:highlight w:val="yellow"/>
+          <w:u w:val="none"/>
+          <w:effect w:val="none"/>
+          <w:lang w:val="en-US"/>
+        </w:rPr>
+        <w:t>є</w:t>
+      </w:r>
+      <w:r>
+        <w:rPr>
+          <w:rFonts w:cs="Consolas" w:ascii="Times new roman" w:hAnsi="Times new roman"/>
+          <w:b w:val="false"/>
+          <w:bCs w:val="false"/>
+          <w:i w:val="false"/>
+          <w:iCs w:val="false"/>
+          <w:caps w:val="false"/>
+          <w:smallCaps w:val="false"/>
+          <w:strike w:val="false"/>
+          <w:dstrike w:val="false"/>
+          <w:color w:val="000000"/>
+          <w:spacing w:val="0"/>
+          <w:sz w:val="28"/>
+          <w:szCs w:val="28"/>
+          <w:highlight w:val="yellow"/>
+          <w:u w:val="none"/>
+          <w:effect w:val="none"/>
+          <w:lang w:val="en-US"/>
+        </w:rPr>
+        <w:t xml:space="preserve"> в 2НФ.</w:t>
       </w:r>
     </w:p>
     <w:p>
@@ -3112,15 +2575,11 @@
         <w:spacing w:lineRule="auto" w:line="331" w:before="0" w:after="0"/>
         <w:ind w:hanging="0"/>
         <w:jc w:val="left"/>
-        <w:rPr>
-          <w:rFonts w:cs="Consolas"/>
-          <w:color w:val="auto"/>
-          <w:lang w:val="en-US"/>
-        </w:rPr>
-      </w:pPr>
-      <w:r>
-        <w:rPr>
-          <w:rFonts w:ascii="Times New Roman" w:hAnsi="Times New Roman"/>
+        <w:rPr/>
+      </w:pPr>
+      <w:r>
+        <w:rPr>
+          <w:rFonts w:cs="Consolas"/>
           <w:b w:val="false"/>
           <w:bCs w:val="false"/>
           <w:i w:val="false"/>
@@ -3129,11 +2588,94 @@
           <w:smallCaps w:val="false"/>
           <w:strike w:val="false"/>
           <w:dstrike w:val="false"/>
-          <w:color w:val="000000"/>
-          <w:sz w:val="28"/>
-          <w:szCs w:val="32"/>
-          <w:u w:val="none"/>
-          <w:effect w:val="none"/>
+          <w:color w:val="auto"/>
+          <w:sz w:val="28"/>
+          <w:szCs w:val="32"/>
+          <w:u w:val="none"/>
+          <w:effect w:val="none"/>
+          <w:lang w:val="en-US"/>
+        </w:rPr>
+        <w:t xml:space="preserve">Схема бази даних відповідає 3НФ тому що по-перше відповідає 2НФ, а по-друге </w:t>
+      </w:r>
+      <w:r>
+        <w:rPr>
+          <w:rFonts w:cs="Consolas"/>
+          <w:b w:val="false"/>
+          <w:bCs w:val="false"/>
+          <w:i w:val="false"/>
+          <w:iCs w:val="false"/>
+          <w:caps w:val="false"/>
+          <w:smallCaps w:val="false"/>
+          <w:strike/>
+          <w:color w:val="auto"/>
+          <w:sz w:val="28"/>
+          <w:szCs w:val="32"/>
+          <w:u w:val="none"/>
+          <w:effect w:val="none"/>
+          <w:lang w:val="en-US"/>
+        </w:rPr>
+        <w:t>кожен атрибут безпосередньо стосується сутності.</w:t>
+      </w:r>
+      <w:r>
+        <w:rPr>
+          <w:rFonts w:cs="Consolas"/>
+          <w:b w:val="false"/>
+          <w:bCs w:val="false"/>
+          <w:i w:val="false"/>
+          <w:iCs w:val="false"/>
+          <w:caps w:val="false"/>
+          <w:smallCaps w:val="false"/>
+          <w:strike w:val="false"/>
+          <w:dstrike w:val="false"/>
+          <w:color w:val="auto"/>
+          <w:sz w:val="28"/>
+          <w:szCs w:val="32"/>
+          <w:u w:val="none"/>
+          <w:effect w:val="none"/>
+          <w:lang w:val="en-US"/>
+        </w:rPr>
+        <w:t xml:space="preserve"> </w:t>
+      </w:r>
+      <w:r>
+        <w:rPr>
+          <w:rFonts w:cs="Consolas"/>
+          <w:b w:val="false"/>
+          <w:bCs w:val="false"/>
+          <w:i w:val="false"/>
+          <w:iCs w:val="false"/>
+          <w:caps w:val="false"/>
+          <w:smallCaps w:val="false"/>
+          <w:strike w:val="false"/>
+          <w:dstrike w:val="false"/>
+          <w:color w:val="auto"/>
+          <w:sz w:val="28"/>
+          <w:szCs w:val="32"/>
+          <w:highlight w:val="yellow"/>
+          <w:u w:val="none"/>
+          <w:effect w:val="none"/>
+          <w:lang w:val="en-US"/>
+        </w:rPr>
+        <w:t>відсутні транзитивні функціональні залежності неключових атрибутів від ключових.</w:t>
+      </w:r>
+    </w:p>
+    <w:p>
+      <w:pPr>
+        <w:pStyle w:val="TextBody"/>
+        <w:bidi w:val="0"/>
+        <w:spacing w:lineRule="auto" w:line="331" w:before="0" w:after="0"/>
+        <w:ind w:hanging="0"/>
+        <w:jc w:val="left"/>
+        <w:rPr>
+          <w:rFonts w:cs="Consolas"/>
+          <w:color w:val="auto"/>
+          <w:lang w:val="en-US"/>
+        </w:rPr>
+      </w:pPr>
+      <w:r>
+        <w:rPr>
+          <w:rFonts w:cs="Consolas"/>
+          <w:color w:val="auto"/>
+          <w:lang w:val="en-US"/>
         </w:rPr>
       </w:r>
     </w:p>
@@ -3165,7 +2707,7 @@
       </w:pPr>
       <w:r>
         <w:rPr>
-          <w:rFonts w:cs="Consolas" w:ascii="Times New Roman" w:hAnsi="Times New Roman"/>
+          <w:rFonts w:cs="Consolas"/>
           <w:b/>
           <w:bCs/>
           <w:i w:val="false"/>
@@ -3181,67 +2723,7 @@
           <w:effect w:val="none"/>
           <w:lang w:val="en-US"/>
         </w:rPr>
-        <w:t>З</w:t>
-      </w:r>
-      <w:r>
-        <w:rPr>
-          <w:rFonts w:cs="Consolas" w:ascii="Times New Roman" w:hAnsi="Times New Roman"/>
-          <w:b/>
-          <w:bCs/>
-          <w:i w:val="false"/>
-          <w:iCs w:val="false"/>
-          <w:caps w:val="false"/>
-          <w:smallCaps w:val="false"/>
-          <w:strike w:val="false"/>
-          <w:dstrike w:val="false"/>
-          <w:color w:val="auto"/>
-          <w:sz w:val="32"/>
-          <w:szCs w:val="32"/>
-          <w:u w:val="none"/>
-          <w:effect w:val="none"/>
-          <w:lang w:val="en-US"/>
-        </w:rPr>
-        <w:t>віт щодо пункту №</w:t>
-      </w:r>
-      <w:r>
-        <w:rPr>
-          <w:rFonts w:cs="Consolas" w:ascii="Times New Roman" w:hAnsi="Times New Roman"/>
-          <w:b/>
-          <w:bCs/>
-          <w:i w:val="false"/>
-          <w:iCs w:val="false"/>
-          <w:caps w:val="false"/>
-          <w:smallCaps w:val="false"/>
-          <w:strike w:val="false"/>
-          <w:dstrike w:val="false"/>
-          <w:color w:val="auto"/>
-          <w:sz w:val="32"/>
-          <w:szCs w:val="32"/>
-          <w:u w:val="none"/>
-          <w:effect w:val="none"/>
-          <w:lang w:val="en-US"/>
-        </w:rPr>
-        <w:t>4</w:t>
-      </w:r>
-      <w:r>
-        <w:rPr>
-          <w:rFonts w:cs="Consolas" w:ascii="Times New Roman" w:hAnsi="Times New Roman"/>
-          <w:b/>
-          <w:bCs/>
-          <w:i w:val="false"/>
-          <w:iCs w:val="false"/>
-          <w:caps w:val="false"/>
-          <w:smallCaps w:val="false"/>
-          <w:strike w:val="false"/>
-          <w:dstrike w:val="false"/>
-          <w:color w:val="auto"/>
-          <w:sz w:val="32"/>
-          <w:szCs w:val="32"/>
-          <w:u w:val="none"/>
-          <w:effect w:val="none"/>
-          <w:lang w:val="en-US"/>
-        </w:rPr>
-        <w:t xml:space="preserve"> завдання:</w:t>
+        <w:t>Звіт щодо пункту №4 завдання:</w:t>
       </w:r>
     </w:p>
     <w:p>
@@ -3272,7 +2754,7 @@
       </w:pPr>
       <w:r>
         <w:rPr>
-          <w:rFonts w:cs="Consolas" w:ascii="Times New Roman" w:hAnsi="Times New Roman"/>
+          <w:rFonts w:cs="Consolas"/>
           <w:b/>
           <w:bCs/>
           <w:i w:val="false"/>
@@ -3288,11 +2770,11 @@
           <w:effect w:val="none"/>
           <w:lang w:val="en-US"/>
         </w:rPr>
-        <w:t>К</w:t>
-      </w:r>
-      <w:r>
-        <w:rPr>
-          <w:rFonts w:cs="Consolas" w:ascii="Times New Roman" w:hAnsi="Times New Roman"/>
+        <w:t xml:space="preserve">Копії екрану з pgAdmin4, що відображають </w:t>
+      </w:r>
+      <w:r>
+        <w:rPr>
+          <w:rFonts w:cs="Consolas"/>
           <w:b/>
           <w:bCs/>
           <w:i w:val="false"/>
@@ -3301,134 +2783,24 @@
           <w:smallCaps w:val="false"/>
           <w:strike w:val="false"/>
           <w:dstrike w:val="false"/>
-          <w:color w:val="auto"/>
-          <w:sz w:val="28"/>
-          <w:szCs w:val="32"/>
-          <w:u w:val="none"/>
-          <w:effect w:val="none"/>
-          <w:lang w:val="en-US"/>
-        </w:rPr>
-        <w:t xml:space="preserve">опії екрану з pgAdmin4, що відображають </w:t>
-      </w:r>
-      <w:r>
-        <w:rPr>
-          <w:rFonts w:cs="Consolas" w:ascii="Times New Roman" w:hAnsi="Times New Roman"/>
-          <w:b/>
-          <w:bCs/>
-          <w:i w:val="false"/>
-          <w:iCs w:val="false"/>
-          <w:caps w:val="false"/>
-          <w:smallCaps w:val="false"/>
-          <w:strike w:val="false"/>
-          <w:dstrike w:val="false"/>
-          <w:color w:val="000000"/>
-          <w:sz w:val="28"/>
-          <w:szCs w:val="32"/>
-          <w:u w:val="none"/>
-          <w:effect w:val="none"/>
-          <w:lang w:val="en-US"/>
-        </w:rPr>
-        <w:t xml:space="preserve">назви та типи стовпців </w:t>
-      </w:r>
-      <w:r>
-        <w:rPr>
-          <w:rFonts w:cs="Consolas" w:ascii="Times New Roman" w:hAnsi="Times New Roman"/>
-          <w:b/>
-          <w:bCs/>
-          <w:i w:val="false"/>
-          <w:iCs w:val="false"/>
-          <w:caps w:val="false"/>
-          <w:smallCaps w:val="false"/>
-          <w:strike w:val="false"/>
-          <w:dstrike w:val="false"/>
-          <w:color w:val="000000"/>
-          <w:sz w:val="28"/>
-          <w:szCs w:val="32"/>
-          <w:u w:val="none"/>
-          <w:effect w:val="none"/>
-          <w:lang w:val="en-US"/>
-        </w:rPr>
-        <w:t xml:space="preserve">та їх </w:t>
-      </w:r>
-      <w:r>
-        <w:rPr>
-          <w:rFonts w:cs="Consolas" w:ascii="Times New Roman" w:hAnsi="Times New Roman"/>
-          <w:b/>
-          <w:bCs/>
-          <w:i w:val="false"/>
-          <w:iCs w:val="false"/>
-          <w:caps w:val="false"/>
-          <w:smallCaps w:val="false"/>
-          <w:strike w:val="false"/>
-          <w:dstrike w:val="false"/>
-          <w:color w:val="auto"/>
-          <w:sz w:val="28"/>
-          <w:szCs w:val="32"/>
-          <w:u w:val="none"/>
-          <w:effect w:val="none"/>
-          <w:lang w:val="en-US"/>
-        </w:rPr>
-        <w:t>вміст бази даних у PostgreSQL</w:t>
-      </w:r>
-      <w:r>
-        <w:rPr>
-          <w:rFonts w:cs="Consolas" w:ascii="Times New Roman" w:hAnsi="Times New Roman"/>
-          <w:b/>
-          <w:bCs/>
-          <w:i w:val="false"/>
-          <w:iCs w:val="false"/>
-          <w:caps w:val="false"/>
-          <w:smallCaps w:val="false"/>
-          <w:strike w:val="false"/>
-          <w:dstrike w:val="false"/>
-          <w:color w:val="auto"/>
-          <w:sz w:val="28"/>
-          <w:szCs w:val="32"/>
-          <w:u w:val="none"/>
-          <w:effect w:val="none"/>
-          <w:lang w:val="en-US"/>
-        </w:rPr>
-        <w:t>:</w:t>
-      </w:r>
-    </w:p>
-    <w:p>
-      <w:pPr>
-        <w:pStyle w:val="TextBody"/>
-        <w:bidi w:val="0"/>
-        <w:spacing w:lineRule="auto" w:line="331" w:before="0" w:after="200"/>
-        <w:ind w:hanging="0"/>
-        <w:jc w:val="left"/>
-        <w:rPr>
-          <w:rFonts w:cs="Consolas"/>
-          <w:color w:val="auto"/>
-          <w:lang w:val="en-US"/>
-        </w:rPr>
-      </w:pPr>
-      <w:r>
-        <w:rPr>
-          <w:rFonts w:ascii="Times New Roman" w:hAnsi="Times New Roman"/>
-          <w:b/>
-          <w:bCs/>
-          <w:i w:val="false"/>
-          <w:iCs w:val="false"/>
-          <w:caps w:val="false"/>
-          <w:smallCaps w:val="false"/>
-          <w:strike w:val="false"/>
-          <w:dstrike w:val="false"/>
-          <w:color w:val="000000"/>
-          <w:sz w:val="28"/>
-          <w:szCs w:val="32"/>
-          <w:u w:val="none"/>
-          <w:effect w:val="none"/>
-        </w:rPr>
+          <w:color w:val="000000"/>
+          <w:sz w:val="28"/>
+          <w:szCs w:val="32"/>
+          <w:u w:val="none"/>
+          <w:effect w:val="none"/>
+          <w:lang w:val="en-US"/>
+        </w:rPr>
+        <w:t xml:space="preserve">назви та типи стовпців та їх </w:t>
+      </w:r>
+      <w:r>
         <w:drawing>
-          <wp:anchor behindDoc="0" distT="0" distB="0" distL="0" distR="0" simplePos="0" locked="0" layoutInCell="1" allowOverlap="1" relativeHeight="5">
+          <wp:anchor behindDoc="0" distT="0" distB="0" distL="0" distR="0" simplePos="0" locked="0" layoutInCell="1" allowOverlap="1" relativeHeight="4">
             <wp:simplePos x="0" y="0"/>
             <wp:positionH relativeFrom="column">
-              <wp:posOffset>29210</wp:posOffset>
+              <wp:posOffset>-2540</wp:posOffset>
             </wp:positionH>
             <wp:positionV relativeFrom="paragraph">
-              <wp:posOffset>635</wp:posOffset>
+              <wp:posOffset>671830</wp:posOffset>
             </wp:positionV>
             <wp:extent cx="5768340" cy="1405255"/>
             <wp:effectExtent l="0" t="0" r="0" b="0"/>
@@ -3468,6 +2840,46 @@
           </wp:anchor>
         </w:drawing>
       </w:r>
+      <w:r>
+        <w:rPr>
+          <w:rFonts w:cs="Consolas"/>
+          <w:b/>
+          <w:bCs/>
+          <w:i w:val="false"/>
+          <w:iCs w:val="false"/>
+          <w:caps w:val="false"/>
+          <w:smallCaps w:val="false"/>
+          <w:strike w:val="false"/>
+          <w:dstrike w:val="false"/>
+          <w:color w:val="auto"/>
+          <w:sz w:val="28"/>
+          <w:szCs w:val="32"/>
+          <w:u w:val="none"/>
+          <w:effect w:val="none"/>
+          <w:lang w:val="en-US"/>
+        </w:rPr>
+        <w:t>в</w:t>
+      </w:r>
+      <w:r>
+        <w:rPr>
+          <w:rFonts w:cs="Consolas"/>
+          <w:b/>
+          <w:bCs/>
+          <w:i w:val="false"/>
+          <w:iCs w:val="false"/>
+          <w:caps w:val="false"/>
+          <w:smallCaps w:val="false"/>
+          <w:strike w:val="false"/>
+          <w:dstrike w:val="false"/>
+          <w:color w:val="auto"/>
+          <w:sz w:val="28"/>
+          <w:szCs w:val="32"/>
+          <w:u w:val="none"/>
+          <w:effect w:val="none"/>
+          <w:lang w:val="en-US"/>
+        </w:rPr>
+        <w:t>міст бази даних у PostgreSQL:</w:t>
+      </w:r>
     </w:p>
     <w:p>
       <w:pPr>
@@ -3484,29 +2896,18 @@
       </w:pPr>
       <w:r>
         <w:rPr>
-          <w:rFonts w:ascii="Times New Roman" w:hAnsi="Times New Roman"/>
-          <w:b/>
-          <w:bCs/>
-          <w:i w:val="false"/>
-          <w:iCs w:val="false"/>
-          <w:caps w:val="false"/>
-          <w:smallCaps w:val="false"/>
-          <w:strike w:val="false"/>
-          <w:dstrike w:val="false"/>
-          <w:color w:val="000000"/>
-          <w:sz w:val="28"/>
-          <w:szCs w:val="32"/>
-          <w:u w:val="none"/>
-          <w:effect w:val="none"/>
+          <w:rFonts w:cs="Consolas"/>
+          <w:color w:val="auto"/>
+          <w:lang w:val="en-US"/>
         </w:rPr>
         <w:drawing>
-          <wp:anchor behindDoc="0" distT="0" distB="0" distL="0" distR="0" simplePos="0" locked="0" layoutInCell="1" allowOverlap="1" relativeHeight="6">
+          <wp:anchor behindDoc="0" distT="0" distB="0" distL="0" distR="0" simplePos="0" locked="0" layoutInCell="1" allowOverlap="1" relativeHeight="5">
             <wp:simplePos x="0" y="0"/>
             <wp:positionH relativeFrom="column">
               <wp:posOffset>5080</wp:posOffset>
             </wp:positionH>
             <wp:positionV relativeFrom="paragraph">
-              <wp:posOffset>635</wp:posOffset>
+              <wp:posOffset>19050</wp:posOffset>
             </wp:positionV>
             <wp:extent cx="4704715" cy="1674495"/>
             <wp:effectExtent l="0" t="0" r="0" b="0"/>
@@ -3545,179 +2946,19 @@
             </a:graphic>
           </wp:anchor>
         </w:drawing>
-      </w:r>
-    </w:p>
-    <w:p>
-      <w:pPr>
-        <w:pStyle w:val="TextBody"/>
-        <w:bidi w:val="0"/>
-        <w:spacing w:lineRule="auto" w:line="331" w:before="0" w:after="200"/>
-        <w:ind w:hanging="0"/>
-        <w:jc w:val="left"/>
-        <w:rPr>
-          <w:rFonts w:cs="Consolas"/>
-          <w:color w:val="auto"/>
-          <w:lang w:val="en-US"/>
-        </w:rPr>
-      </w:pPr>
-      <w:r>
-        <w:rPr>
-          <w:rFonts w:ascii="Times New Roman" w:hAnsi="Times New Roman"/>
-          <w:b/>
-          <w:bCs/>
-          <w:i w:val="false"/>
-          <w:iCs w:val="false"/>
-          <w:caps w:val="false"/>
-          <w:smallCaps w:val="false"/>
-          <w:strike w:val="false"/>
-          <w:dstrike w:val="false"/>
-          <w:color w:val="000000"/>
-          <w:sz w:val="28"/>
-          <w:szCs w:val="32"/>
-          <w:u w:val="none"/>
-          <w:effect w:val="none"/>
-        </w:rPr>
-      </w:r>
-    </w:p>
-    <w:p>
-      <w:pPr>
-        <w:pStyle w:val="TextBody"/>
-        <w:bidi w:val="0"/>
-        <w:spacing w:lineRule="auto" w:line="331" w:before="0" w:after="200"/>
-        <w:ind w:hanging="0"/>
-        <w:jc w:val="left"/>
-        <w:rPr>
-          <w:rFonts w:cs="Consolas"/>
-          <w:color w:val="auto"/>
-          <w:lang w:val="en-US"/>
-        </w:rPr>
-      </w:pPr>
-      <w:r>
-        <w:rPr>
-          <w:rFonts w:ascii="Times New Roman" w:hAnsi="Times New Roman"/>
-          <w:b/>
-          <w:bCs/>
-          <w:i w:val="false"/>
-          <w:iCs w:val="false"/>
-          <w:caps w:val="false"/>
-          <w:smallCaps w:val="false"/>
-          <w:strike w:val="false"/>
-          <w:dstrike w:val="false"/>
-          <w:color w:val="000000"/>
-          <w:sz w:val="28"/>
-          <w:szCs w:val="32"/>
-          <w:u w:val="none"/>
-          <w:effect w:val="none"/>
-        </w:rPr>
-      </w:r>
-    </w:p>
-    <w:p>
-      <w:pPr>
-        <w:pStyle w:val="TextBody"/>
-        <w:bidi w:val="0"/>
-        <w:spacing w:lineRule="auto" w:line="331" w:before="0" w:after="200"/>
-        <w:ind w:hanging="0"/>
-        <w:jc w:val="left"/>
-        <w:rPr>
-          <w:rFonts w:cs="Consolas"/>
-          <w:color w:val="auto"/>
-          <w:lang w:val="en-US"/>
-        </w:rPr>
-      </w:pPr>
-      <w:r>
-        <w:rPr>
-          <w:rFonts w:ascii="Times New Roman" w:hAnsi="Times New Roman"/>
-          <w:b/>
-          <w:bCs/>
-          <w:i w:val="false"/>
-          <w:iCs w:val="false"/>
-          <w:caps w:val="false"/>
-          <w:smallCaps w:val="false"/>
-          <w:strike w:val="false"/>
-          <w:dstrike w:val="false"/>
-          <w:color w:val="000000"/>
-          <w:sz w:val="28"/>
-          <w:szCs w:val="32"/>
-          <w:u w:val="none"/>
-          <w:effect w:val="none"/>
-        </w:rPr>
-      </w:r>
-    </w:p>
-    <w:p>
-      <w:pPr>
-        <w:pStyle w:val="TextBody"/>
-        <w:bidi w:val="0"/>
-        <w:spacing w:lineRule="auto" w:line="331" w:before="0" w:after="200"/>
-        <w:ind w:hanging="0"/>
-        <w:jc w:val="left"/>
-        <w:rPr>
-          <w:rFonts w:cs="Consolas"/>
-          <w:color w:val="auto"/>
-          <w:lang w:val="en-US"/>
-        </w:rPr>
-      </w:pPr>
-      <w:r>
-        <w:rPr>
-          <w:rFonts w:ascii="Times New Roman" w:hAnsi="Times New Roman"/>
-          <w:b/>
-          <w:bCs/>
-          <w:i w:val="false"/>
-          <w:iCs w:val="false"/>
-          <w:caps w:val="false"/>
-          <w:smallCaps w:val="false"/>
-          <w:strike w:val="false"/>
-          <w:dstrike w:val="false"/>
-          <w:color w:val="000000"/>
-          <w:sz w:val="28"/>
-          <w:szCs w:val="32"/>
-          <w:u w:val="none"/>
-          <w:effect w:val="none"/>
-        </w:rPr>
-      </w:r>
-    </w:p>
-    <w:p>
-      <w:pPr>
-        <w:pStyle w:val="TextBody"/>
-        <w:bidi w:val="0"/>
-        <w:spacing w:lineRule="auto" w:line="331" w:before="0" w:after="200"/>
-        <w:ind w:hanging="0"/>
-        <w:jc w:val="left"/>
-        <w:rPr>
-          <w:rFonts w:cs="Consolas"/>
-          <w:color w:val="auto"/>
-          <w:lang w:val="en-US"/>
-        </w:rPr>
-      </w:pPr>
-      <w:r>
-        <w:rPr>
-          <w:rFonts w:ascii="Times New Roman" w:hAnsi="Times New Roman"/>
-          <w:b/>
-          <w:bCs/>
-          <w:i w:val="false"/>
-          <w:iCs w:val="false"/>
-          <w:caps w:val="false"/>
-          <w:smallCaps w:val="false"/>
-          <w:strike w:val="false"/>
-          <w:dstrike w:val="false"/>
-          <w:color w:val="000000"/>
-          <w:sz w:val="28"/>
-          <w:szCs w:val="32"/>
-          <w:u w:val="none"/>
-          <w:effect w:val="none"/>
-        </w:rPr>
         <w:drawing>
-          <wp:anchor behindDoc="0" distT="0" distB="0" distL="0" distR="0" simplePos="0" locked="0" layoutInCell="1" allowOverlap="1" relativeHeight="7">
+          <wp:anchor behindDoc="0" distT="0" distB="0" distL="0" distR="0" simplePos="0" locked="0" layoutInCell="1" allowOverlap="1" relativeHeight="9">
             <wp:simplePos x="0" y="0"/>
-            <wp:positionH relativeFrom="column">
-              <wp:posOffset>-32385</wp:posOffset>
+            <wp:positionH relativeFrom="page">
+              <wp:posOffset>1043305</wp:posOffset>
             </wp:positionH>
-            <wp:positionV relativeFrom="paragraph">
-              <wp:posOffset>23495</wp:posOffset>
+            <wp:positionV relativeFrom="page">
+              <wp:posOffset>8524240</wp:posOffset>
             </wp:positionV>
-            <wp:extent cx="4705350" cy="1733550"/>
+            <wp:extent cx="5619115" cy="1319530"/>
             <wp:effectExtent l="0" t="0" r="0" b="0"/>
             <wp:wrapSquare wrapText="largest"/>
-            <wp:docPr id="6" name="Image5" descr=""/>
+            <wp:docPr id="6" name="Image8" descr=""/>
             <wp:cNvGraphicFramePr>
               <a:graphicFrameLocks xmlns:a="http://schemas.openxmlformats.org/drawingml/2006/main" noChangeAspect="1"/>
             </wp:cNvGraphicFramePr>
@@ -3725,13 +2966,231 @@
               <a:graphicData uri="http://schemas.openxmlformats.org/drawingml/2006/picture">
                 <pic:pic xmlns:pic="http://schemas.openxmlformats.org/drawingml/2006/picture">
                   <pic:nvPicPr>
-                    <pic:cNvPr id="6" name="Image5" descr=""/>
+                    <pic:cNvPr id="6" name="Image8" descr=""/>
                     <pic:cNvPicPr>
                       <a:picLocks noChangeAspect="1" noChangeArrowheads="1"/>
                     </pic:cNvPicPr>
                   </pic:nvPicPr>
                   <pic:blipFill>
                     <a:blip r:embed="rId7"/>
+                    <a:srcRect l="1501" t="0" r="0" b="5125"/>
+                    <a:stretch>
+                      <a:fillRect/>
+                    </a:stretch>
+                  </pic:blipFill>
+                  <pic:spPr bwMode="auto">
+                    <a:xfrm>
+                      <a:off x="0" y="0"/>
+                      <a:ext cx="5619115" cy="1319530"/>
+                    </a:xfrm>
+                    <a:prstGeom prst="rect">
+                      <a:avLst/>
+                    </a:prstGeom>
+                  </pic:spPr>
+                </pic:pic>
+              </a:graphicData>
+            </a:graphic>
+          </wp:anchor>
+        </w:drawing>
+        <w:drawing>
+          <wp:anchor behindDoc="0" distT="0" distB="0" distL="0" distR="0" simplePos="0" locked="0" layoutInCell="1" allowOverlap="1" relativeHeight="8">
+            <wp:simplePos x="0" y="0"/>
+            <wp:positionH relativeFrom="page">
+              <wp:posOffset>1052195</wp:posOffset>
+            </wp:positionH>
+            <wp:positionV relativeFrom="page">
+              <wp:posOffset>6558280</wp:posOffset>
+            </wp:positionV>
+            <wp:extent cx="4838065" cy="1736725"/>
+            <wp:effectExtent l="0" t="0" r="0" b="0"/>
+            <wp:wrapSquare wrapText="largest"/>
+            <wp:docPr id="7" name="Image7" descr=""/>
+            <wp:cNvGraphicFramePr>
+              <a:graphicFrameLocks xmlns:a="http://schemas.openxmlformats.org/drawingml/2006/main" noChangeAspect="1"/>
+            </wp:cNvGraphicFramePr>
+            <a:graphic xmlns:a="http://schemas.openxmlformats.org/drawingml/2006/main">
+              <a:graphicData uri="http://schemas.openxmlformats.org/drawingml/2006/picture">
+                <pic:pic xmlns:pic="http://schemas.openxmlformats.org/drawingml/2006/picture">
+                  <pic:nvPicPr>
+                    <pic:cNvPr id="7" name="Image7" descr=""/>
+                    <pic:cNvPicPr>
+                      <a:picLocks noChangeAspect="1" noChangeArrowheads="1"/>
+                    </pic:cNvPicPr>
+                  </pic:nvPicPr>
+                  <pic:blipFill>
+                    <a:blip r:embed="rId8"/>
+                    <a:srcRect l="4164" t="0" r="0" b="2975"/>
+                    <a:stretch>
+                      <a:fillRect/>
+                    </a:stretch>
+                  </pic:blipFill>
+                  <pic:spPr bwMode="auto">
+                    <a:xfrm>
+                      <a:off x="0" y="0"/>
+                      <a:ext cx="4838065" cy="1736725"/>
+                    </a:xfrm>
+                    <a:prstGeom prst="rect">
+                      <a:avLst/>
+                    </a:prstGeom>
+                  </pic:spPr>
+                </pic:pic>
+              </a:graphicData>
+            </a:graphic>
+          </wp:anchor>
+        </w:drawing>
+      </w:r>
+    </w:p>
+    <w:p>
+      <w:pPr>
+        <w:pStyle w:val="TextBody"/>
+        <w:bidi w:val="0"/>
+        <w:spacing w:lineRule="auto" w:line="331" w:before="0" w:after="200"/>
+        <w:ind w:hanging="0"/>
+        <w:jc w:val="left"/>
+        <w:rPr>
+          <w:rFonts w:cs="Consolas"/>
+          <w:color w:val="auto"/>
+          <w:lang w:val="en-US"/>
+        </w:rPr>
+      </w:pPr>
+      <w:r>
+        <w:rPr>
+          <w:rFonts w:cs="Consolas"/>
+          <w:color w:val="auto"/>
+          <w:lang w:val="en-US"/>
+        </w:rPr>
+      </w:r>
+    </w:p>
+    <w:p>
+      <w:pPr>
+        <w:pStyle w:val="TextBody"/>
+        <w:bidi w:val="0"/>
+        <w:spacing w:lineRule="auto" w:line="331" w:before="0" w:after="200"/>
+        <w:ind w:hanging="0"/>
+        <w:jc w:val="left"/>
+        <w:rPr>
+          <w:rFonts w:cs="Consolas"/>
+          <w:color w:val="auto"/>
+          <w:lang w:val="en-US"/>
+        </w:rPr>
+      </w:pPr>
+      <w:r>
+        <w:rPr>
+          <w:rFonts w:cs="Consolas"/>
+          <w:color w:val="auto"/>
+          <w:lang w:val="en-US"/>
+        </w:rPr>
+      </w:r>
+    </w:p>
+    <w:p>
+      <w:pPr>
+        <w:pStyle w:val="TextBody"/>
+        <w:bidi w:val="0"/>
+        <w:spacing w:lineRule="auto" w:line="331" w:before="0" w:after="200"/>
+        <w:ind w:hanging="0"/>
+        <w:jc w:val="left"/>
+        <w:rPr>
+          <w:rFonts w:cs="Consolas"/>
+          <w:color w:val="auto"/>
+          <w:lang w:val="en-US"/>
+        </w:rPr>
+      </w:pPr>
+      <w:r>
+        <w:rPr>
+          <w:rFonts w:cs="Consolas"/>
+          <w:color w:val="auto"/>
+          <w:lang w:val="en-US"/>
+        </w:rPr>
+      </w:r>
+    </w:p>
+    <w:p>
+      <w:pPr>
+        <w:pStyle w:val="TextBody"/>
+        <w:bidi w:val="0"/>
+        <w:spacing w:lineRule="auto" w:line="331" w:before="0" w:after="200"/>
+        <w:ind w:hanging="0"/>
+        <w:jc w:val="left"/>
+        <w:rPr>
+          <w:rFonts w:cs="Consolas"/>
+          <w:color w:val="auto"/>
+          <w:lang w:val="en-US"/>
+        </w:rPr>
+      </w:pPr>
+      <w:r>
+        <w:rPr>
+          <w:rFonts w:cs="Consolas"/>
+          <w:color w:val="auto"/>
+          <w:lang w:val="en-US"/>
+        </w:rPr>
+      </w:r>
+    </w:p>
+    <w:p>
+      <w:pPr>
+        <w:pStyle w:val="TextBody"/>
+        <w:bidi w:val="0"/>
+        <w:spacing w:lineRule="auto" w:line="331" w:before="0" w:after="200"/>
+        <w:ind w:hanging="0"/>
+        <w:jc w:val="left"/>
+        <w:rPr>
+          <w:rFonts w:cs="Consolas"/>
+          <w:color w:val="auto"/>
+          <w:lang w:val="en-US"/>
+        </w:rPr>
+      </w:pPr>
+      <w:r>
+        <w:rPr>
+          <w:rFonts w:cs="Consolas"/>
+          <w:color w:val="auto"/>
+          <w:lang w:val="en-US"/>
+        </w:rPr>
+      </w:r>
+    </w:p>
+    <w:p>
+      <w:pPr>
+        <w:pStyle w:val="TextBody"/>
+        <w:bidi w:val="0"/>
+        <w:spacing w:lineRule="auto" w:line="331" w:before="0" w:after="200"/>
+        <w:ind w:hanging="0"/>
+        <w:jc w:val="left"/>
+        <w:rPr>
+          <w:rFonts w:cs="Consolas"/>
+          <w:color w:val="auto"/>
+          <w:lang w:val="en-US"/>
+        </w:rPr>
+      </w:pPr>
+      <w:r>
+        <w:rPr>
+          <w:rFonts w:cs="Consolas"/>
+          <w:color w:val="auto"/>
+          <w:lang w:val="en-US"/>
+        </w:rPr>
+        <w:drawing>
+          <wp:anchor behindDoc="0" distT="0" distB="0" distL="0" distR="0" simplePos="0" locked="0" layoutInCell="1" allowOverlap="1" relativeHeight="6">
+            <wp:simplePos x="0" y="0"/>
+            <wp:positionH relativeFrom="column">
+              <wp:posOffset>-32385</wp:posOffset>
+            </wp:positionH>
+            <wp:positionV relativeFrom="paragraph">
+              <wp:posOffset>-159385</wp:posOffset>
+            </wp:positionV>
+            <wp:extent cx="4705350" cy="1733550"/>
+            <wp:effectExtent l="0" t="0" r="0" b="0"/>
+            <wp:wrapSquare wrapText="largest"/>
+            <wp:docPr id="8" name="Image5" descr=""/>
+            <wp:cNvGraphicFramePr>
+              <a:graphicFrameLocks xmlns:a="http://schemas.openxmlformats.org/drawingml/2006/main" noChangeAspect="1"/>
+            </wp:cNvGraphicFramePr>
+            <a:graphic xmlns:a="http://schemas.openxmlformats.org/drawingml/2006/main">
+              <a:graphicData uri="http://schemas.openxmlformats.org/drawingml/2006/picture">
+                <pic:pic xmlns:pic="http://schemas.openxmlformats.org/drawingml/2006/picture">
+                  <pic:nvPicPr>
+                    <pic:cNvPr id="8" name="Image5" descr=""/>
+                    <pic:cNvPicPr>
+                      <a:picLocks noChangeAspect="1" noChangeArrowheads="1"/>
+                    </pic:cNvPicPr>
+                  </pic:nvPicPr>
+                  <pic:blipFill>
+                    <a:blip r:embed="rId9"/>
                     <a:stretch>
                       <a:fillRect/>
                     </a:stretch>
@@ -3767,20 +3226,9 @@
       </w:pPr>
       <w:r>
         <w:rPr>
-          <w:rFonts w:ascii="Times New Roman" w:hAnsi="Times New Roman"/>
-          <w:b/>
-          <w:bCs/>
-          <w:i w:val="false"/>
-          <w:iCs w:val="false"/>
-          <w:caps w:val="false"/>
-          <w:smallCaps w:val="false"/>
-          <w:strike w:val="false"/>
-          <w:dstrike w:val="false"/>
-          <w:color w:val="000000"/>
-          <w:sz w:val="28"/>
-          <w:szCs w:val="32"/>
-          <w:u w:val="none"/>
-          <w:effect w:val="none"/>
+          <w:rFonts w:cs="Consolas"/>
+          <w:color w:val="auto"/>
+          <w:lang w:val="en-US"/>
         </w:rPr>
       </w:r>
     </w:p>
@@ -3799,20 +3247,9 @@
       </w:pPr>
       <w:r>
         <w:rPr>
-          <w:rFonts w:ascii="Times New Roman" w:hAnsi="Times New Roman"/>
-          <w:b/>
-          <w:bCs/>
-          <w:i w:val="false"/>
-          <w:iCs w:val="false"/>
-          <w:caps w:val="false"/>
-          <w:smallCaps w:val="false"/>
-          <w:strike w:val="false"/>
-          <w:dstrike w:val="false"/>
-          <w:color w:val="000000"/>
-          <w:sz w:val="28"/>
-          <w:szCs w:val="32"/>
-          <w:u w:val="none"/>
-          <w:effect w:val="none"/>
+          <w:rFonts w:cs="Consolas"/>
+          <w:color w:val="auto"/>
+          <w:lang w:val="en-US"/>
         </w:rPr>
       </w:r>
     </w:p>
@@ -3831,20 +3268,9 @@
       </w:pPr>
       <w:r>
         <w:rPr>
-          <w:rFonts w:ascii="Times New Roman" w:hAnsi="Times New Roman"/>
-          <w:b/>
-          <w:bCs/>
-          <w:i w:val="false"/>
-          <w:iCs w:val="false"/>
-          <w:caps w:val="false"/>
-          <w:smallCaps w:val="false"/>
-          <w:strike w:val="false"/>
-          <w:dstrike w:val="false"/>
-          <w:color w:val="000000"/>
-          <w:sz w:val="28"/>
-          <w:szCs w:val="32"/>
-          <w:u w:val="none"/>
-          <w:effect w:val="none"/>
+          <w:rFonts w:cs="Consolas"/>
+          <w:color w:val="auto"/>
+          <w:lang w:val="en-US"/>
         </w:rPr>
       </w:r>
     </w:p>
@@ -3863,20 +3289,9 @@
       </w:pPr>
       <w:r>
         <w:rPr>
-          <w:rFonts w:ascii="Times New Roman" w:hAnsi="Times New Roman"/>
-          <w:b/>
-          <w:bCs/>
-          <w:i w:val="false"/>
-          <w:iCs w:val="false"/>
-          <w:caps w:val="false"/>
-          <w:smallCaps w:val="false"/>
-          <w:strike w:val="false"/>
-          <w:dstrike w:val="false"/>
-          <w:color w:val="000000"/>
-          <w:sz w:val="28"/>
-          <w:szCs w:val="32"/>
-          <w:u w:val="none"/>
-          <w:effect w:val="none"/>
+          <w:rFonts w:cs="Consolas"/>
+          <w:color w:val="auto"/>
+          <w:lang w:val="en-US"/>
         </w:rPr>
       </w:r>
     </w:p>
@@ -3895,34 +3310,23 @@
       </w:pPr>
       <w:r>
         <w:rPr>
-          <w:rFonts w:ascii="Times New Roman" w:hAnsi="Times New Roman"/>
-          <w:b/>
-          <w:bCs/>
-          <w:i w:val="false"/>
-          <w:iCs w:val="false"/>
-          <w:caps w:val="false"/>
-          <w:smallCaps w:val="false"/>
-          <w:strike w:val="false"/>
-          <w:dstrike w:val="false"/>
-          <w:color w:val="000000"/>
-          <w:sz w:val="28"/>
-          <w:szCs w:val="32"/>
-          <w:u w:val="none"/>
-          <w:effect w:val="none"/>
+          <w:rFonts w:cs="Consolas"/>
+          <w:color w:val="auto"/>
+          <w:lang w:val="en-US"/>
         </w:rPr>
         <w:drawing>
-          <wp:anchor behindDoc="0" distT="0" distB="0" distL="0" distR="0" simplePos="0" locked="0" layoutInCell="1" allowOverlap="1" relativeHeight="8">
+          <wp:anchor behindDoc="0" distT="0" distB="0" distL="0" distR="0" simplePos="0" locked="0" layoutInCell="1" allowOverlap="1" relativeHeight="7">
             <wp:simplePos x="0" y="0"/>
             <wp:positionH relativeFrom="column">
-              <wp:posOffset>-34925</wp:posOffset>
+              <wp:posOffset>-35560</wp:posOffset>
             </wp:positionH>
             <wp:positionV relativeFrom="paragraph">
-              <wp:posOffset>95250</wp:posOffset>
+              <wp:posOffset>87630</wp:posOffset>
             </wp:positionV>
             <wp:extent cx="5824220" cy="1675765"/>
             <wp:effectExtent l="0" t="0" r="0" b="0"/>
             <wp:wrapSquare wrapText="largest"/>
-            <wp:docPr id="7" name="Image6" descr=""/>
+            <wp:docPr id="9" name="Image6" descr=""/>
             <wp:cNvGraphicFramePr>
               <a:graphicFrameLocks xmlns:a="http://schemas.openxmlformats.org/drawingml/2006/main" noChangeAspect="1"/>
             </wp:cNvGraphicFramePr>
@@ -3930,13 +3334,13 @@
               <a:graphicData uri="http://schemas.openxmlformats.org/drawingml/2006/picture">
                 <pic:pic xmlns:pic="http://schemas.openxmlformats.org/drawingml/2006/picture">
                   <pic:nvPicPr>
-                    <pic:cNvPr id="7" name="Image6" descr=""/>
+                    <pic:cNvPr id="9" name="Image6" descr=""/>
                     <pic:cNvPicPr>
                       <a:picLocks noChangeAspect="1" noChangeArrowheads="1"/>
                     </pic:cNvPicPr>
                   </pic:nvPicPr>
                   <pic:blipFill>
-                    <a:blip r:embed="rId8"/>
+                    <a:blip r:embed="rId10"/>
                     <a:srcRect l="1954" t="0" r="0" b="0"/>
                     <a:stretch>
                       <a:fillRect/>
@@ -3956,52 +3360,6 @@
             </a:graphic>
           </wp:anchor>
         </w:drawing>
-        <w:drawing>
-          <wp:anchor behindDoc="0" distT="0" distB="0" distL="0" distR="0" simplePos="0" locked="0" layoutInCell="1" allowOverlap="1" relativeHeight="9">
-            <wp:simplePos x="0" y="0"/>
-            <wp:positionH relativeFrom="column">
-              <wp:posOffset>-34290</wp:posOffset>
-            </wp:positionH>
-            <wp:positionV relativeFrom="paragraph">
-              <wp:posOffset>1889125</wp:posOffset>
-            </wp:positionV>
-            <wp:extent cx="4838065" cy="1736725"/>
-            <wp:effectExtent l="0" t="0" r="0" b="0"/>
-            <wp:wrapSquare wrapText="largest"/>
-            <wp:docPr id="8" name="Image7" descr=""/>
-            <wp:cNvGraphicFramePr>
-              <a:graphicFrameLocks xmlns:a="http://schemas.openxmlformats.org/drawingml/2006/main" noChangeAspect="1"/>
-            </wp:cNvGraphicFramePr>
-            <a:graphic xmlns:a="http://schemas.openxmlformats.org/drawingml/2006/main">
-              <a:graphicData uri="http://schemas.openxmlformats.org/drawingml/2006/picture">
-                <pic:pic xmlns:pic="http://schemas.openxmlformats.org/drawingml/2006/picture">
-                  <pic:nvPicPr>
-                    <pic:cNvPr id="8" name="Image7" descr=""/>
-                    <pic:cNvPicPr>
-                      <a:picLocks noChangeAspect="1" noChangeArrowheads="1"/>
-                    </pic:cNvPicPr>
-                  </pic:nvPicPr>
-                  <pic:blipFill>
-                    <a:blip r:embed="rId9"/>
-                    <a:srcRect l="4164" t="0" r="0" b="2975"/>
-                    <a:stretch>
-                      <a:fillRect/>
-                    </a:stretch>
-                  </pic:blipFill>
-                  <pic:spPr bwMode="auto">
-                    <a:xfrm>
-                      <a:off x="0" y="0"/>
-                      <a:ext cx="4838065" cy="1736725"/>
-                    </a:xfrm>
-                    <a:prstGeom prst="rect">
-                      <a:avLst/>
-                    </a:prstGeom>
-                  </pic:spPr>
-                </pic:pic>
-              </a:graphicData>
-            </a:graphic>
-          </wp:anchor>
-        </w:drawing>
       </w:r>
     </w:p>
     <w:p>
@@ -4019,20 +3377,9 @@
       </w:pPr>
       <w:r>
         <w:rPr>
-          <w:rFonts w:ascii="Times New Roman" w:hAnsi="Times New Roman"/>
-          <w:b/>
-          <w:bCs/>
-          <w:i w:val="false"/>
-          <w:iCs w:val="false"/>
-          <w:caps w:val="false"/>
-          <w:smallCaps w:val="false"/>
-          <w:strike w:val="false"/>
-          <w:dstrike w:val="false"/>
-          <w:color w:val="000000"/>
-          <w:sz w:val="28"/>
-          <w:szCs w:val="32"/>
-          <w:u w:val="none"/>
-          <w:effect w:val="none"/>
+          <w:rFonts w:cs="Consolas"/>
+          <w:color w:val="auto"/>
+          <w:lang w:val="en-US"/>
         </w:rPr>
       </w:r>
     </w:p>
@@ -4051,20 +3398,9 @@
       </w:pPr>
       <w:r>
         <w:rPr>
-          <w:rFonts w:ascii="Times New Roman" w:hAnsi="Times New Roman"/>
-          <w:b/>
-          <w:bCs/>
-          <w:i w:val="false"/>
-          <w:iCs w:val="false"/>
-          <w:caps w:val="false"/>
-          <w:smallCaps w:val="false"/>
-          <w:strike w:val="false"/>
-          <w:dstrike w:val="false"/>
-          <w:color w:val="000000"/>
-          <w:sz w:val="28"/>
-          <w:szCs w:val="32"/>
-          <w:u w:val="none"/>
-          <w:effect w:val="none"/>
+          <w:rFonts w:cs="Consolas"/>
+          <w:color w:val="auto"/>
+          <w:lang w:val="en-US"/>
         </w:rPr>
       </w:r>
     </w:p>
@@ -4083,20 +3419,9 @@
       </w:pPr>
       <w:r>
         <w:rPr>
-          <w:rFonts w:ascii="Times New Roman" w:hAnsi="Times New Roman"/>
-          <w:b/>
-          <w:bCs/>
-          <w:i w:val="false"/>
-          <w:iCs w:val="false"/>
-          <w:caps w:val="false"/>
-          <w:smallCaps w:val="false"/>
-          <w:strike w:val="false"/>
-          <w:dstrike w:val="false"/>
-          <w:color w:val="000000"/>
-          <w:sz w:val="28"/>
-          <w:szCs w:val="32"/>
-          <w:u w:val="none"/>
-          <w:effect w:val="none"/>
+          <w:rFonts w:cs="Consolas"/>
+          <w:color w:val="auto"/>
+          <w:lang w:val="en-US"/>
         </w:rPr>
       </w:r>
     </w:p>
@@ -4115,67 +3440,10 @@
       </w:pPr>
       <w:r>
         <w:rPr>
-          <w:rFonts w:ascii="Times New Roman" w:hAnsi="Times New Roman"/>
-          <w:b/>
-          <w:bCs/>
-          <w:i w:val="false"/>
-          <w:iCs w:val="false"/>
-          <w:caps w:val="false"/>
-          <w:smallCaps w:val="false"/>
-          <w:strike w:val="false"/>
-          <w:dstrike w:val="false"/>
-          <w:color w:val="000000"/>
-          <w:sz w:val="28"/>
-          <w:szCs w:val="32"/>
-          <w:u w:val="none"/>
-          <w:effect w:val="none"/>
-        </w:rPr>
-        <w:drawing>
-          <wp:anchor behindDoc="0" distT="0" distB="0" distL="0" distR="0" simplePos="0" locked="0" layoutInCell="1" allowOverlap="1" relativeHeight="10">
-            <wp:simplePos x="0" y="0"/>
-            <wp:positionH relativeFrom="column">
-              <wp:posOffset>-26035</wp:posOffset>
-            </wp:positionH>
-            <wp:positionV relativeFrom="paragraph">
-              <wp:posOffset>93980</wp:posOffset>
-            </wp:positionV>
-            <wp:extent cx="5619115" cy="1319530"/>
-            <wp:effectExtent l="0" t="0" r="0" b="0"/>
-            <wp:wrapSquare wrapText="largest"/>
-            <wp:docPr id="9" name="Image8" descr=""/>
-            <wp:cNvGraphicFramePr>
-              <a:graphicFrameLocks xmlns:a="http://schemas.openxmlformats.org/drawingml/2006/main" noChangeAspect="1"/>
-            </wp:cNvGraphicFramePr>
-            <a:graphic xmlns:a="http://schemas.openxmlformats.org/drawingml/2006/main">
-              <a:graphicData uri="http://schemas.openxmlformats.org/drawingml/2006/picture">
-                <pic:pic xmlns:pic="http://schemas.openxmlformats.org/drawingml/2006/picture">
-                  <pic:nvPicPr>
-                    <pic:cNvPr id="9" name="Image8" descr=""/>
-                    <pic:cNvPicPr>
-                      <a:picLocks noChangeAspect="1" noChangeArrowheads="1"/>
-                    </pic:cNvPicPr>
-                  </pic:nvPicPr>
-                  <pic:blipFill>
-                    <a:blip r:embed="rId10"/>
-                    <a:srcRect l="1501" t="0" r="0" b="5125"/>
-                    <a:stretch>
-                      <a:fillRect/>
-                    </a:stretch>
-                  </pic:blipFill>
-                  <pic:spPr bwMode="auto">
-                    <a:xfrm>
-                      <a:off x="0" y="0"/>
-                      <a:ext cx="5619115" cy="1319530"/>
-                    </a:xfrm>
-                    <a:prstGeom prst="rect">
-                      <a:avLst/>
-                    </a:prstGeom>
-                  </pic:spPr>
-                </pic:pic>
-              </a:graphicData>
-            </a:graphic>
-          </wp:anchor>
-        </w:drawing>
+          <w:rFonts w:cs="Consolas"/>
+          <w:color w:val="auto"/>
+          <w:lang w:val="en-US"/>
+        </w:rPr>
       </w:r>
     </w:p>
     <w:p>
@@ -4185,29 +3453,10 @@
         <w:spacing w:lineRule="auto" w:line="331" w:before="0" w:after="200"/>
         <w:ind w:hanging="0"/>
         <w:jc w:val="left"/>
-        <w:rPr>
-          <w:rFonts w:cs="Consolas"/>
-          <w:color w:val="auto"/>
-          <w:lang w:val="en-US"/>
-        </w:rPr>
-      </w:pPr>
-      <w:r>
-        <w:rPr>
-          <w:rFonts w:ascii="Times New Roman" w:hAnsi="Times New Roman"/>
-          <w:b/>
-          <w:bCs/>
-          <w:i w:val="false"/>
-          <w:iCs w:val="false"/>
-          <w:caps w:val="false"/>
-          <w:smallCaps w:val="false"/>
-          <w:strike w:val="false"/>
-          <w:dstrike w:val="false"/>
-          <w:color w:val="000000"/>
-          <w:sz w:val="28"/>
-          <w:szCs w:val="32"/>
-          <w:u w:val="none"/>
-          <w:effect w:val="none"/>
-        </w:rPr>
+        <w:rPr/>
+      </w:pPr>
+      <w:r>
+        <w:rPr/>
       </w:r>
     </w:p>
     <w:sectPr>
@@ -4239,6 +3488,8 @@
       </w:pPr>
       <w:rPr>
         <w:rFonts w:ascii="Symbol" w:hAnsi="Symbol" w:cs="Symbol" w:hint="default"/>
+        <w:sz w:val="28"/>
+        <w:b w:val="false"/>
         <w:rFonts w:cs="OpenSymbol"/>
       </w:rPr>
     </w:lvl>
@@ -4385,6 +3636,8 @@
       </w:pPr>
       <w:rPr>
         <w:rFonts w:ascii="Symbol" w:hAnsi="Symbol" w:cs="Symbol" w:hint="default"/>
+        <w:sz w:val="28"/>
+        <w:b w:val="false"/>
         <w:rFonts w:cs="OpenSymbol"/>
       </w:rPr>
     </w:lvl>
@@ -4531,6 +3784,8 @@
       </w:pPr>
       <w:rPr>
         <w:rFonts w:ascii="Symbol" w:hAnsi="Symbol" w:cs="Symbol" w:hint="default"/>
+        <w:sz w:val="28"/>
+        <w:b w:val="false"/>
         <w:rFonts w:cs="OpenSymbol"/>
       </w:rPr>
     </w:lvl>
@@ -4677,6 +3932,8 @@
       </w:pPr>
       <w:rPr>
         <w:rFonts w:ascii="Symbol" w:hAnsi="Symbol" w:cs="Symbol" w:hint="default"/>
+        <w:sz w:val="28"/>
+        <w:b w:val="false"/>
         <w:rFonts w:cs="OpenSymbol"/>
       </w:rPr>
     </w:lvl>
@@ -4925,7 +4182,6 @@
     <w:rPrDefault>
       <w:rPr>
         <w:rFonts w:ascii="Calibri" w:hAnsi="Calibri" w:eastAsia="Calibri" w:cs="" w:asciiTheme="minorHAnsi" w:cstheme="minorBidi" w:eastAsiaTheme="minorHAnsi" w:hAnsiTheme="minorHAnsi"/>
-        <w:sz w:val="22"/>
         <w:szCs w:val="22"/>
         <w:lang w:val="ru-RU" w:eastAsia="en-US" w:bidi="ar-SA"/>
       </w:rPr>
@@ -5314,7 +4570,7 @@
     <w:pPr>
       <w:widowControl/>
       <w:bidi w:val="0"/>
-      <w:spacing w:lineRule="auto" w:line="254" w:before="0" w:after="160"/>
+      <w:spacing w:lineRule="auto" w:line="252" w:before="0" w:after="160"/>
       <w:jc w:val="left"/>
     </w:pPr>
     <w:rPr>
@@ -5984,6 +5240,274 @@
       <w:rFonts w:ascii="OpenSymbol" w:hAnsi="OpenSymbol" w:eastAsia="OpenSymbol" w:cs="OpenSymbol"/>
     </w:rPr>
   </w:style>
+  <w:style w:type="character" w:styleId="ListLabel66">
+    <w:name w:val="ListLabel 66"/>
+    <w:qFormat/>
+    <w:rPr>
+      <w:rFonts w:ascii="Times New Roman" w:hAnsi="Times New Roman" w:cs="OpenSymbol"/>
+      <w:b w:val="false"/>
+      <w:sz w:val="28"/>
+    </w:rPr>
+  </w:style>
+  <w:style w:type="character" w:styleId="ListLabel67">
+    <w:name w:val="ListLabel 67"/>
+    <w:qFormat/>
+    <w:rPr>
+      <w:rFonts w:cs="OpenSymbol"/>
+    </w:rPr>
+  </w:style>
+  <w:style w:type="character" w:styleId="ListLabel68">
+    <w:name w:val="ListLabel 68"/>
+    <w:qFormat/>
+    <w:rPr>
+      <w:rFonts w:cs="OpenSymbol"/>
+    </w:rPr>
+  </w:style>
+  <w:style w:type="character" w:styleId="ListLabel69">
+    <w:name w:val="ListLabel 69"/>
+    <w:qFormat/>
+    <w:rPr>
+      <w:rFonts w:cs="OpenSymbol"/>
+    </w:rPr>
+  </w:style>
+  <w:style w:type="character" w:styleId="ListLabel70">
+    <w:name w:val="ListLabel 70"/>
+    <w:qFormat/>
+    <w:rPr>
+      <w:rFonts w:cs="OpenSymbol"/>
+    </w:rPr>
+  </w:style>
+  <w:style w:type="character" w:styleId="ListLabel71">
+    <w:name w:val="ListLabel 71"/>
+    <w:qFormat/>
+    <w:rPr>
+      <w:rFonts w:cs="OpenSymbol"/>
+    </w:rPr>
+  </w:style>
+  <w:style w:type="character" w:styleId="ListLabel72">
+    <w:name w:val="ListLabel 72"/>
+    <w:qFormat/>
+    <w:rPr>
+      <w:rFonts w:cs="OpenSymbol"/>
+    </w:rPr>
+  </w:style>
+  <w:style w:type="character" w:styleId="ListLabel73">
+    <w:name w:val="ListLabel 73"/>
+    <w:qFormat/>
+    <w:rPr>
+      <w:rFonts w:cs="OpenSymbol"/>
+    </w:rPr>
+  </w:style>
+  <w:style w:type="character" w:styleId="ListLabel74">
+    <w:name w:val="ListLabel 74"/>
+    <w:qFormat/>
+    <w:rPr>
+      <w:rFonts w:cs="OpenSymbol"/>
+    </w:rPr>
+  </w:style>
+  <w:style w:type="character" w:styleId="ListLabel75">
+    <w:name w:val="ListLabel 75"/>
+    <w:qFormat/>
+    <w:rPr>
+      <w:rFonts w:ascii="Times New Roman" w:hAnsi="Times New Roman" w:cs="OpenSymbol"/>
+      <w:b w:val="false"/>
+      <w:sz w:val="28"/>
+    </w:rPr>
+  </w:style>
+  <w:style w:type="character" w:styleId="ListLabel76">
+    <w:name w:val="ListLabel 76"/>
+    <w:qFormat/>
+    <w:rPr>
+      <w:rFonts w:cs="OpenSymbol"/>
+    </w:rPr>
+  </w:style>
+  <w:style w:type="character" w:styleId="ListLabel77">
+    <w:name w:val="ListLabel 77"/>
+    <w:qFormat/>
+    <w:rPr>
+      <w:rFonts w:cs="OpenSymbol"/>
+    </w:rPr>
+  </w:style>
+  <w:style w:type="character" w:styleId="ListLabel78">
+    <w:name w:val="ListLabel 78"/>
+    <w:qFormat/>
+    <w:rPr>
+      <w:rFonts w:cs="OpenSymbol"/>
+    </w:rPr>
+  </w:style>
+  <w:style w:type="character" w:styleId="ListLabel79">
+    <w:name w:val="ListLabel 79"/>
+    <w:qFormat/>
+    <w:rPr>
+      <w:rFonts w:cs="OpenSymbol"/>
+    </w:rPr>
+  </w:style>
+  <w:style w:type="character" w:styleId="ListLabel80">
+    <w:name w:val="ListLabel 80"/>
+    <w:qFormat/>
+    <w:rPr>
+      <w:rFonts w:cs="OpenSymbol"/>
+    </w:rPr>
+  </w:style>
+  <w:style w:type="character" w:styleId="ListLabel81">
+    <w:name w:val="ListLabel 81"/>
+    <w:qFormat/>
+    <w:rPr>
+      <w:rFonts w:cs="OpenSymbol"/>
+    </w:rPr>
+  </w:style>
+  <w:style w:type="character" w:styleId="ListLabel82">
+    <w:name w:val="ListLabel 82"/>
+    <w:qFormat/>
+    <w:rPr>
+      <w:rFonts w:cs="OpenSymbol"/>
+    </w:rPr>
+  </w:style>
+  <w:style w:type="character" w:styleId="ListLabel83">
+    <w:name w:val="ListLabel 83"/>
+    <w:qFormat/>
+    <w:rPr>
+      <w:rFonts w:cs="OpenSymbol"/>
+    </w:rPr>
+  </w:style>
+  <w:style w:type="character" w:styleId="ListLabel84">
+    <w:name w:val="ListLabel 84"/>
+    <w:qFormat/>
+    <w:rPr>
+      <w:rFonts w:ascii="Times New Roman" w:hAnsi="Times New Roman" w:cs="OpenSymbol"/>
+      <w:b w:val="false"/>
+      <w:sz w:val="28"/>
+    </w:rPr>
+  </w:style>
+  <w:style w:type="character" w:styleId="ListLabel85">
+    <w:name w:val="ListLabel 85"/>
+    <w:qFormat/>
+    <w:rPr>
+      <w:rFonts w:cs="OpenSymbol"/>
+    </w:rPr>
+  </w:style>
+  <w:style w:type="character" w:styleId="ListLabel86">
+    <w:name w:val="ListLabel 86"/>
+    <w:qFormat/>
+    <w:rPr>
+      <w:rFonts w:cs="OpenSymbol"/>
+    </w:rPr>
+  </w:style>
+  <w:style w:type="character" w:styleId="ListLabel87">
+    <w:name w:val="ListLabel 87"/>
+    <w:qFormat/>
+    <w:rPr>
+      <w:rFonts w:cs="OpenSymbol"/>
+    </w:rPr>
+  </w:style>
+  <w:style w:type="character" w:styleId="ListLabel88">
+    <w:name w:val="ListLabel 88"/>
+    <w:qFormat/>
+    <w:rPr>
+      <w:rFonts w:cs="OpenSymbol"/>
+    </w:rPr>
+  </w:style>
+  <w:style w:type="character" w:styleId="ListLabel89">
+    <w:name w:val="ListLabel 89"/>
+    <w:qFormat/>
+    <w:rPr>
+      <w:rFonts w:cs="OpenSymbol"/>
+    </w:rPr>
+  </w:style>
+  <w:style w:type="character" w:styleId="ListLabel90">
+    <w:name w:val="ListLabel 90"/>
+    <w:qFormat/>
+    <w:rPr>
+      <w:rFonts w:cs="OpenSymbol"/>
+    </w:rPr>
+  </w:style>
+  <w:style w:type="character" w:styleId="ListLabel91">
+    <w:name w:val="ListLabel 91"/>
+    <w:qFormat/>
+    <w:rPr>
+      <w:rFonts w:cs="OpenSymbol"/>
+    </w:rPr>
+  </w:style>
+  <w:style w:type="character" w:styleId="ListLabel92">
+    <w:name w:val="ListLabel 92"/>
+    <w:qFormat/>
+    <w:rPr>
+      <w:rFonts w:cs="OpenSymbol"/>
+    </w:rPr>
+  </w:style>
+  <w:style w:type="character" w:styleId="ListLabel93">
+    <w:name w:val="ListLabel 93"/>
+    <w:qFormat/>
+    <w:rPr>
+      <w:rFonts w:ascii="Times New Roman" w:hAnsi="Times New Roman" w:cs="OpenSymbol"/>
+      <w:b w:val="false"/>
+      <w:sz w:val="28"/>
+    </w:rPr>
+  </w:style>
+  <w:style w:type="character" w:styleId="ListLabel94">
+    <w:name w:val="ListLabel 94"/>
+    <w:qFormat/>
+    <w:rPr>
+      <w:rFonts w:cs="OpenSymbol"/>
+    </w:rPr>
+  </w:style>
+  <w:style w:type="character" w:styleId="ListLabel95">
+    <w:name w:val="ListLabel 95"/>
+    <w:qFormat/>
+    <w:rPr>
+      <w:rFonts w:cs="OpenSymbol"/>
+    </w:rPr>
+  </w:style>
+  <w:style w:type="character" w:styleId="ListLabel96">
+    <w:name w:val="ListLabel 96"/>
+    <w:qFormat/>
+    <w:rPr>
+      <w:rFonts w:cs="OpenSymbol"/>
+    </w:rPr>
+  </w:style>
+  <w:style w:type="character" w:styleId="ListLabel97">
+    <w:name w:val="ListLabel 97"/>
+    <w:qFormat/>
+    <w:rPr>
+      <w:rFonts w:cs="OpenSymbol"/>
+    </w:rPr>
+  </w:style>
+  <w:style w:type="character" w:styleId="ListLabel98">
+    <w:name w:val="ListLabel 98"/>
+    <w:qFormat/>
+    <w:rPr>
+      <w:rFonts w:cs="OpenSymbol"/>
+    </w:rPr>
+  </w:style>
+  <w:style w:type="character" w:styleId="ListLabel99">
+    <w:name w:val="ListLabel 99"/>
+    <w:qFormat/>
+    <w:rPr>
+      <w:rFonts w:cs="OpenSymbol"/>
+    </w:rPr>
+  </w:style>
+  <w:style w:type="character" w:styleId="ListLabel100">
+    <w:name w:val="ListLabel 100"/>
+    <w:qFormat/>
+    <w:rPr>
+      <w:rFonts w:cs="OpenSymbol"/>
+    </w:rPr>
+  </w:style>
+  <w:style w:type="character" w:styleId="ListLabel101">
+    <w:name w:val="ListLabel 101"/>
+    <w:qFormat/>
+    <w:rPr>
+      <w:rFonts w:cs="OpenSymbol"/>
+    </w:rPr>
+  </w:style>
+  <w:style w:type="character" w:styleId="InternetLink">
+    <w:name w:val="Internet Link"/>
+    <w:rPr>
+      <w:color w:val="000080"/>
+      <w:u w:val="single"/>
+      <w:lang w:val="zxx" w:eastAsia="zxx" w:bidi="zxx"/>
+    </w:rPr>
+  </w:style>
   <w:style w:type="paragraph" w:styleId="Heading">
     <w:name w:val="Heading"/>
     <w:basedOn w:val="Normal"/>
@@ -6012,6 +5536,7 @@
     </w:pPr>
     <w:rPr>
       <w:rFonts w:ascii="Times New Roman" w:hAnsi="Times New Roman" w:eastAsia="Times New Roman" w:cs="Times New Roman"/>
+      <w:strike/>
       <w:lang w:val="uk" w:eastAsia="uk"/>
     </w:rPr>
   </w:style>

</xml_diff>

<commit_message>
Add 1:N N:M for ER-diagram
</commit_message>
<xml_diff>
--- a/Databases and controls/Lab1/DB_Lab1_Buhaiov_84.docx
+++ b/Databases and controls/Lab1/DB_Lab1_Buhaiov_84.docx
@@ -1860,7 +1860,7 @@
           <w:lang w:val="en-US"/>
         </w:rPr>
         <w:drawing>
-          <wp:anchor behindDoc="0" distT="0" distB="0" distL="0" distR="0" simplePos="0" locked="0" layoutInCell="1" allowOverlap="1" relativeHeight="3">
+          <wp:anchor behindDoc="0" distT="0" distB="0" distL="0" distR="0" simplePos="0" locked="0" layoutInCell="1" allowOverlap="1" relativeHeight="10">
             <wp:simplePos x="0" y="0"/>
             <wp:positionH relativeFrom="column">
               <wp:align>center</wp:align>
@@ -1868,7 +1868,7 @@
             <wp:positionV relativeFrom="paragraph">
               <wp:posOffset>635</wp:posOffset>
             </wp:positionV>
-            <wp:extent cx="5940425" cy="3140710"/>
+            <wp:extent cx="5940425" cy="3152775"/>
             <wp:effectExtent l="0" t="0" r="0" b="0"/>
             <wp:wrapSquare wrapText="largest"/>
             <wp:docPr id="2" name="Image1" descr=""/>
@@ -1893,7 +1893,7 @@
                   <pic:spPr bwMode="auto">
                     <a:xfrm>
                       <a:off x="0" y="0"/>
-                      <a:ext cx="5940425" cy="3140710"/>
+                      <a:ext cx="5940425" cy="3152775"/>
                     </a:xfrm>
                     <a:prstGeom prst="rect">
                       <a:avLst/>
@@ -2449,6 +2449,8 @@
         <w:rPr>
           <w:rFonts w:ascii="sans-serif" w:hAnsi="sans-serif"/>
           <w:b w:val="false"/>
+          <w:b w:val="false"/>
+          <w:i w:val="false"/>
           <w:i w:val="false"/>
           <w:caps w:val="false"/>
           <w:smallCaps w:val="false"/>
@@ -2477,95 +2479,7 @@
           <w:effect w:val="none"/>
           <w:lang w:val="en-US"/>
         </w:rPr>
-        <w:t xml:space="preserve">не має складних потенційних ключів (таких, що складаються більш ніж з одного атрибута), </w:t>
-      </w:r>
-      <w:r>
-        <w:rPr>
-          <w:rFonts w:cs="Consolas" w:ascii="Times new roman" w:hAnsi="Times new roman"/>
-          <w:b w:val="false"/>
-          <w:bCs w:val="false"/>
-          <w:i w:val="false"/>
-          <w:iCs w:val="false"/>
-          <w:caps w:val="false"/>
-          <w:smallCaps w:val="false"/>
-          <w:strike w:val="false"/>
-          <w:dstrike w:val="false"/>
-          <w:color w:val="000000"/>
-          <w:spacing w:val="0"/>
-          <w:sz w:val="28"/>
-          <w:szCs w:val="28"/>
-          <w:highlight w:val="yellow"/>
-          <w:u w:val="none"/>
-          <w:effect w:val="none"/>
-          <w:lang w:val="en-US"/>
-        </w:rPr>
-        <w:t>отже</w:t>
-      </w:r>
-      <w:r>
-        <w:rPr>
-          <w:rFonts w:cs="Consolas" w:ascii="Times new roman" w:hAnsi="Times new roman"/>
-          <w:b w:val="false"/>
-          <w:bCs w:val="false"/>
-          <w:i w:val="false"/>
-          <w:iCs w:val="false"/>
-          <w:caps w:val="false"/>
-          <w:smallCaps w:val="false"/>
-          <w:strike w:val="false"/>
-          <w:dstrike w:val="false"/>
-          <w:color w:val="000000"/>
-          <w:spacing w:val="0"/>
-          <w:sz w:val="28"/>
-          <w:szCs w:val="28"/>
-          <w:highlight w:val="yellow"/>
-          <w:u w:val="none"/>
-          <w:effect w:val="none"/>
-          <w:lang w:val="en-US"/>
-        </w:rPr>
-        <w:t xml:space="preserve"> вона автоматично перебува</w:t>
-      </w:r>
-      <w:r>
-        <w:rPr>
-          <w:rFonts w:cs="Consolas" w:ascii="Times new roman" w:hAnsi="Times new roman"/>
-          <w:b w:val="false"/>
-          <w:bCs w:val="false"/>
-          <w:i w:val="false"/>
-          <w:iCs w:val="false"/>
-          <w:caps w:val="false"/>
-          <w:smallCaps w:val="false"/>
-          <w:strike w:val="false"/>
-          <w:dstrike w:val="false"/>
-          <w:color w:val="000000"/>
-          <w:spacing w:val="0"/>
-          <w:sz w:val="28"/>
-          <w:szCs w:val="28"/>
-          <w:highlight w:val="yellow"/>
-          <w:u w:val="none"/>
-          <w:effect w:val="none"/>
-          <w:lang w:val="en-US"/>
-        </w:rPr>
-        <w:t>є</w:t>
-      </w:r>
-      <w:r>
-        <w:rPr>
-          <w:rFonts w:cs="Consolas" w:ascii="Times new roman" w:hAnsi="Times new roman"/>
-          <w:b w:val="false"/>
-          <w:bCs w:val="false"/>
-          <w:i w:val="false"/>
-          <w:iCs w:val="false"/>
-          <w:caps w:val="false"/>
-          <w:smallCaps w:val="false"/>
-          <w:strike w:val="false"/>
-          <w:dstrike w:val="false"/>
-          <w:color w:val="000000"/>
-          <w:spacing w:val="0"/>
-          <w:sz w:val="28"/>
-          <w:szCs w:val="28"/>
-          <w:highlight w:val="yellow"/>
-          <w:u w:val="none"/>
-          <w:effect w:val="none"/>
-          <w:lang w:val="en-US"/>
-        </w:rPr>
-        <w:t xml:space="preserve"> в 2НФ.</w:t>
+        <w:t>не має складних потенційних ключів (таких, що складаються більш ніж з одного атрибута), отже вона автоматично перебуває в 2НФ.</w:t>
       </w:r>
     </w:p>
     <w:p>
@@ -2794,7 +2708,7 @@
       </w:r>
       <w:r>
         <w:drawing>
-          <wp:anchor behindDoc="0" distT="0" distB="0" distL="0" distR="0" simplePos="0" locked="0" layoutInCell="1" allowOverlap="1" relativeHeight="4">
+          <wp:anchor behindDoc="0" distT="0" distB="0" distL="0" distR="0" simplePos="0" locked="0" layoutInCell="1" allowOverlap="1" relativeHeight="3">
             <wp:simplePos x="0" y="0"/>
             <wp:positionH relativeFrom="column">
               <wp:posOffset>-2540</wp:posOffset>
@@ -2901,7 +2815,7 @@
           <w:lang w:val="en-US"/>
         </w:rPr>
         <w:drawing>
-          <wp:anchor behindDoc="0" distT="0" distB="0" distL="0" distR="0" simplePos="0" locked="0" layoutInCell="1" allowOverlap="1" relativeHeight="5">
+          <wp:anchor behindDoc="0" distT="0" distB="0" distL="0" distR="0" simplePos="0" locked="0" layoutInCell="1" allowOverlap="1" relativeHeight="4">
             <wp:simplePos x="0" y="0"/>
             <wp:positionH relativeFrom="column">
               <wp:posOffset>5080</wp:posOffset>
@@ -2947,7 +2861,53 @@
           </wp:anchor>
         </w:drawing>
         <w:drawing>
-          <wp:anchor behindDoc="0" distT="0" distB="0" distL="0" distR="0" simplePos="0" locked="0" layoutInCell="1" allowOverlap="1" relativeHeight="9">
+          <wp:anchor behindDoc="0" distT="0" distB="0" distL="0" distR="0" simplePos="0" locked="0" layoutInCell="1" allowOverlap="1" relativeHeight="7">
+            <wp:simplePos x="0" y="0"/>
+            <wp:positionH relativeFrom="page">
+              <wp:posOffset>1052195</wp:posOffset>
+            </wp:positionH>
+            <wp:positionV relativeFrom="page">
+              <wp:posOffset>6558280</wp:posOffset>
+            </wp:positionV>
+            <wp:extent cx="4838065" cy="1736725"/>
+            <wp:effectExtent l="0" t="0" r="0" b="0"/>
+            <wp:wrapSquare wrapText="largest"/>
+            <wp:docPr id="6" name="Image7" descr=""/>
+            <wp:cNvGraphicFramePr>
+              <a:graphicFrameLocks xmlns:a="http://schemas.openxmlformats.org/drawingml/2006/main" noChangeAspect="1"/>
+            </wp:cNvGraphicFramePr>
+            <a:graphic xmlns:a="http://schemas.openxmlformats.org/drawingml/2006/main">
+              <a:graphicData uri="http://schemas.openxmlformats.org/drawingml/2006/picture">
+                <pic:pic xmlns:pic="http://schemas.openxmlformats.org/drawingml/2006/picture">
+                  <pic:nvPicPr>
+                    <pic:cNvPr id="6" name="Image7" descr=""/>
+                    <pic:cNvPicPr>
+                      <a:picLocks noChangeAspect="1" noChangeArrowheads="1"/>
+                    </pic:cNvPicPr>
+                  </pic:nvPicPr>
+                  <pic:blipFill>
+                    <a:blip r:embed="rId7"/>
+                    <a:srcRect l="4164" t="0" r="0" b="2975"/>
+                    <a:stretch>
+                      <a:fillRect/>
+                    </a:stretch>
+                  </pic:blipFill>
+                  <pic:spPr bwMode="auto">
+                    <a:xfrm>
+                      <a:off x="0" y="0"/>
+                      <a:ext cx="4838065" cy="1736725"/>
+                    </a:xfrm>
+                    <a:prstGeom prst="rect">
+                      <a:avLst/>
+                    </a:prstGeom>
+                  </pic:spPr>
+                </pic:pic>
+              </a:graphicData>
+            </a:graphic>
+          </wp:anchor>
+        </w:drawing>
+        <w:drawing>
+          <wp:anchor behindDoc="0" distT="0" distB="0" distL="0" distR="0" simplePos="0" locked="0" layoutInCell="1" allowOverlap="1" relativeHeight="8">
             <wp:simplePos x="0" y="0"/>
             <wp:positionH relativeFrom="page">
               <wp:posOffset>1043305</wp:posOffset>
@@ -2958,7 +2918,7 @@
             <wp:extent cx="5619115" cy="1319530"/>
             <wp:effectExtent l="0" t="0" r="0" b="0"/>
             <wp:wrapSquare wrapText="largest"/>
-            <wp:docPr id="6" name="Image8" descr=""/>
+            <wp:docPr id="7" name="Image8" descr=""/>
             <wp:cNvGraphicFramePr>
               <a:graphicFrameLocks xmlns:a="http://schemas.openxmlformats.org/drawingml/2006/main" noChangeAspect="1"/>
             </wp:cNvGraphicFramePr>
@@ -2966,13 +2926,13 @@
               <a:graphicData uri="http://schemas.openxmlformats.org/drawingml/2006/picture">
                 <pic:pic xmlns:pic="http://schemas.openxmlformats.org/drawingml/2006/picture">
                   <pic:nvPicPr>
-                    <pic:cNvPr id="6" name="Image8" descr=""/>
+                    <pic:cNvPr id="7" name="Image8" descr=""/>
                     <pic:cNvPicPr>
                       <a:picLocks noChangeAspect="1" noChangeArrowheads="1"/>
                     </pic:cNvPicPr>
                   </pic:nvPicPr>
                   <pic:blipFill>
-                    <a:blip r:embed="rId7"/>
+                    <a:blip r:embed="rId8"/>
                     <a:srcRect l="1501" t="0" r="0" b="5125"/>
                     <a:stretch>
                       <a:fillRect/>
@@ -2992,52 +2952,6 @@
             </a:graphic>
           </wp:anchor>
         </w:drawing>
-        <w:drawing>
-          <wp:anchor behindDoc="0" distT="0" distB="0" distL="0" distR="0" simplePos="0" locked="0" layoutInCell="1" allowOverlap="1" relativeHeight="8">
-            <wp:simplePos x="0" y="0"/>
-            <wp:positionH relativeFrom="page">
-              <wp:posOffset>1052195</wp:posOffset>
-            </wp:positionH>
-            <wp:positionV relativeFrom="page">
-              <wp:posOffset>6558280</wp:posOffset>
-            </wp:positionV>
-            <wp:extent cx="4838065" cy="1736725"/>
-            <wp:effectExtent l="0" t="0" r="0" b="0"/>
-            <wp:wrapSquare wrapText="largest"/>
-            <wp:docPr id="7" name="Image7" descr=""/>
-            <wp:cNvGraphicFramePr>
-              <a:graphicFrameLocks xmlns:a="http://schemas.openxmlformats.org/drawingml/2006/main" noChangeAspect="1"/>
-            </wp:cNvGraphicFramePr>
-            <a:graphic xmlns:a="http://schemas.openxmlformats.org/drawingml/2006/main">
-              <a:graphicData uri="http://schemas.openxmlformats.org/drawingml/2006/picture">
-                <pic:pic xmlns:pic="http://schemas.openxmlformats.org/drawingml/2006/picture">
-                  <pic:nvPicPr>
-                    <pic:cNvPr id="7" name="Image7" descr=""/>
-                    <pic:cNvPicPr>
-                      <a:picLocks noChangeAspect="1" noChangeArrowheads="1"/>
-                    </pic:cNvPicPr>
-                  </pic:nvPicPr>
-                  <pic:blipFill>
-                    <a:blip r:embed="rId8"/>
-                    <a:srcRect l="4164" t="0" r="0" b="2975"/>
-                    <a:stretch>
-                      <a:fillRect/>
-                    </a:stretch>
-                  </pic:blipFill>
-                  <pic:spPr bwMode="auto">
-                    <a:xfrm>
-                      <a:off x="0" y="0"/>
-                      <a:ext cx="4838065" cy="1736725"/>
-                    </a:xfrm>
-                    <a:prstGeom prst="rect">
-                      <a:avLst/>
-                    </a:prstGeom>
-                  </pic:spPr>
-                </pic:pic>
-              </a:graphicData>
-            </a:graphic>
-          </wp:anchor>
-        </w:drawing>
       </w:r>
     </w:p>
     <w:p>
@@ -3165,7 +3079,7 @@
           <w:lang w:val="en-US"/>
         </w:rPr>
         <w:drawing>
-          <wp:anchor behindDoc="0" distT="0" distB="0" distL="0" distR="0" simplePos="0" locked="0" layoutInCell="1" allowOverlap="1" relativeHeight="6">
+          <wp:anchor behindDoc="0" distT="0" distB="0" distL="0" distR="0" simplePos="0" locked="0" layoutInCell="1" allowOverlap="1" relativeHeight="5">
             <wp:simplePos x="0" y="0"/>
             <wp:positionH relativeFrom="column">
               <wp:posOffset>-32385</wp:posOffset>
@@ -3315,7 +3229,7 @@
           <w:lang w:val="en-US"/>
         </w:rPr>
         <w:drawing>
-          <wp:anchor behindDoc="0" distT="0" distB="0" distL="0" distR="0" simplePos="0" locked="0" layoutInCell="1" allowOverlap="1" relativeHeight="7">
+          <wp:anchor behindDoc="0" distT="0" distB="0" distL="0" distR="0" simplePos="0" locked="0" layoutInCell="1" allowOverlap="1" relativeHeight="6">
             <wp:simplePos x="0" y="0"/>
             <wp:positionH relativeFrom="column">
               <wp:posOffset>-35560</wp:posOffset>
@@ -5508,6 +5422,266 @@
       <w:lang w:val="zxx" w:eastAsia="zxx" w:bidi="zxx"/>
     </w:rPr>
   </w:style>
+  <w:style w:type="character" w:styleId="ListLabel102">
+    <w:name w:val="ListLabel 102"/>
+    <w:qFormat/>
+    <w:rPr>
+      <w:rFonts w:ascii="Times New Roman" w:hAnsi="Times New Roman" w:cs="OpenSymbol"/>
+      <w:b w:val="false"/>
+      <w:sz w:val="28"/>
+    </w:rPr>
+  </w:style>
+  <w:style w:type="character" w:styleId="ListLabel103">
+    <w:name w:val="ListLabel 103"/>
+    <w:qFormat/>
+    <w:rPr>
+      <w:rFonts w:cs="OpenSymbol"/>
+    </w:rPr>
+  </w:style>
+  <w:style w:type="character" w:styleId="ListLabel104">
+    <w:name w:val="ListLabel 104"/>
+    <w:qFormat/>
+    <w:rPr>
+      <w:rFonts w:cs="OpenSymbol"/>
+    </w:rPr>
+  </w:style>
+  <w:style w:type="character" w:styleId="ListLabel105">
+    <w:name w:val="ListLabel 105"/>
+    <w:qFormat/>
+    <w:rPr>
+      <w:rFonts w:cs="OpenSymbol"/>
+    </w:rPr>
+  </w:style>
+  <w:style w:type="character" w:styleId="ListLabel106">
+    <w:name w:val="ListLabel 106"/>
+    <w:qFormat/>
+    <w:rPr>
+      <w:rFonts w:cs="OpenSymbol"/>
+    </w:rPr>
+  </w:style>
+  <w:style w:type="character" w:styleId="ListLabel107">
+    <w:name w:val="ListLabel 107"/>
+    <w:qFormat/>
+    <w:rPr>
+      <w:rFonts w:cs="OpenSymbol"/>
+    </w:rPr>
+  </w:style>
+  <w:style w:type="character" w:styleId="ListLabel108">
+    <w:name w:val="ListLabel 108"/>
+    <w:qFormat/>
+    <w:rPr>
+      <w:rFonts w:cs="OpenSymbol"/>
+    </w:rPr>
+  </w:style>
+  <w:style w:type="character" w:styleId="ListLabel109">
+    <w:name w:val="ListLabel 109"/>
+    <w:qFormat/>
+    <w:rPr>
+      <w:rFonts w:cs="OpenSymbol"/>
+    </w:rPr>
+  </w:style>
+  <w:style w:type="character" w:styleId="ListLabel110">
+    <w:name w:val="ListLabel 110"/>
+    <w:qFormat/>
+    <w:rPr>
+      <w:rFonts w:cs="OpenSymbol"/>
+    </w:rPr>
+  </w:style>
+  <w:style w:type="character" w:styleId="ListLabel111">
+    <w:name w:val="ListLabel 111"/>
+    <w:qFormat/>
+    <w:rPr>
+      <w:rFonts w:ascii="Times New Roman" w:hAnsi="Times New Roman" w:cs="OpenSymbol"/>
+      <w:b w:val="false"/>
+      <w:sz w:val="28"/>
+    </w:rPr>
+  </w:style>
+  <w:style w:type="character" w:styleId="ListLabel112">
+    <w:name w:val="ListLabel 112"/>
+    <w:qFormat/>
+    <w:rPr>
+      <w:rFonts w:cs="OpenSymbol"/>
+    </w:rPr>
+  </w:style>
+  <w:style w:type="character" w:styleId="ListLabel113">
+    <w:name w:val="ListLabel 113"/>
+    <w:qFormat/>
+    <w:rPr>
+      <w:rFonts w:cs="OpenSymbol"/>
+    </w:rPr>
+  </w:style>
+  <w:style w:type="character" w:styleId="ListLabel114">
+    <w:name w:val="ListLabel 114"/>
+    <w:qFormat/>
+    <w:rPr>
+      <w:rFonts w:cs="OpenSymbol"/>
+    </w:rPr>
+  </w:style>
+  <w:style w:type="character" w:styleId="ListLabel115">
+    <w:name w:val="ListLabel 115"/>
+    <w:qFormat/>
+    <w:rPr>
+      <w:rFonts w:cs="OpenSymbol"/>
+    </w:rPr>
+  </w:style>
+  <w:style w:type="character" w:styleId="ListLabel116">
+    <w:name w:val="ListLabel 116"/>
+    <w:qFormat/>
+    <w:rPr>
+      <w:rFonts w:cs="OpenSymbol"/>
+    </w:rPr>
+  </w:style>
+  <w:style w:type="character" w:styleId="ListLabel117">
+    <w:name w:val="ListLabel 117"/>
+    <w:qFormat/>
+    <w:rPr>
+      <w:rFonts w:cs="OpenSymbol"/>
+    </w:rPr>
+  </w:style>
+  <w:style w:type="character" w:styleId="ListLabel118">
+    <w:name w:val="ListLabel 118"/>
+    <w:qFormat/>
+    <w:rPr>
+      <w:rFonts w:cs="OpenSymbol"/>
+    </w:rPr>
+  </w:style>
+  <w:style w:type="character" w:styleId="ListLabel119">
+    <w:name w:val="ListLabel 119"/>
+    <w:qFormat/>
+    <w:rPr>
+      <w:rFonts w:cs="OpenSymbol"/>
+    </w:rPr>
+  </w:style>
+  <w:style w:type="character" w:styleId="ListLabel120">
+    <w:name w:val="ListLabel 120"/>
+    <w:qFormat/>
+    <w:rPr>
+      <w:rFonts w:ascii="Times New Roman" w:hAnsi="Times New Roman" w:cs="OpenSymbol"/>
+      <w:b w:val="false"/>
+      <w:sz w:val="28"/>
+    </w:rPr>
+  </w:style>
+  <w:style w:type="character" w:styleId="ListLabel121">
+    <w:name w:val="ListLabel 121"/>
+    <w:qFormat/>
+    <w:rPr>
+      <w:rFonts w:cs="OpenSymbol"/>
+    </w:rPr>
+  </w:style>
+  <w:style w:type="character" w:styleId="ListLabel122">
+    <w:name w:val="ListLabel 122"/>
+    <w:qFormat/>
+    <w:rPr>
+      <w:rFonts w:cs="OpenSymbol"/>
+    </w:rPr>
+  </w:style>
+  <w:style w:type="character" w:styleId="ListLabel123">
+    <w:name w:val="ListLabel 123"/>
+    <w:qFormat/>
+    <w:rPr>
+      <w:rFonts w:cs="OpenSymbol"/>
+    </w:rPr>
+  </w:style>
+  <w:style w:type="character" w:styleId="ListLabel124">
+    <w:name w:val="ListLabel 124"/>
+    <w:qFormat/>
+    <w:rPr>
+      <w:rFonts w:cs="OpenSymbol"/>
+    </w:rPr>
+  </w:style>
+  <w:style w:type="character" w:styleId="ListLabel125">
+    <w:name w:val="ListLabel 125"/>
+    <w:qFormat/>
+    <w:rPr>
+      <w:rFonts w:cs="OpenSymbol"/>
+    </w:rPr>
+  </w:style>
+  <w:style w:type="character" w:styleId="ListLabel126">
+    <w:name w:val="ListLabel 126"/>
+    <w:qFormat/>
+    <w:rPr>
+      <w:rFonts w:cs="OpenSymbol"/>
+    </w:rPr>
+  </w:style>
+  <w:style w:type="character" w:styleId="ListLabel127">
+    <w:name w:val="ListLabel 127"/>
+    <w:qFormat/>
+    <w:rPr>
+      <w:rFonts w:cs="OpenSymbol"/>
+    </w:rPr>
+  </w:style>
+  <w:style w:type="character" w:styleId="ListLabel128">
+    <w:name w:val="ListLabel 128"/>
+    <w:qFormat/>
+    <w:rPr>
+      <w:rFonts w:cs="OpenSymbol"/>
+    </w:rPr>
+  </w:style>
+  <w:style w:type="character" w:styleId="ListLabel129">
+    <w:name w:val="ListLabel 129"/>
+    <w:qFormat/>
+    <w:rPr>
+      <w:rFonts w:ascii="Times New Roman" w:hAnsi="Times New Roman" w:cs="OpenSymbol"/>
+      <w:b w:val="false"/>
+      <w:sz w:val="28"/>
+    </w:rPr>
+  </w:style>
+  <w:style w:type="character" w:styleId="ListLabel130">
+    <w:name w:val="ListLabel 130"/>
+    <w:qFormat/>
+    <w:rPr>
+      <w:rFonts w:cs="OpenSymbol"/>
+    </w:rPr>
+  </w:style>
+  <w:style w:type="character" w:styleId="ListLabel131">
+    <w:name w:val="ListLabel 131"/>
+    <w:qFormat/>
+    <w:rPr>
+      <w:rFonts w:cs="OpenSymbol"/>
+    </w:rPr>
+  </w:style>
+  <w:style w:type="character" w:styleId="ListLabel132">
+    <w:name w:val="ListLabel 132"/>
+    <w:qFormat/>
+    <w:rPr>
+      <w:rFonts w:cs="OpenSymbol"/>
+    </w:rPr>
+  </w:style>
+  <w:style w:type="character" w:styleId="ListLabel133">
+    <w:name w:val="ListLabel 133"/>
+    <w:qFormat/>
+    <w:rPr>
+      <w:rFonts w:cs="OpenSymbol"/>
+    </w:rPr>
+  </w:style>
+  <w:style w:type="character" w:styleId="ListLabel134">
+    <w:name w:val="ListLabel 134"/>
+    <w:qFormat/>
+    <w:rPr>
+      <w:rFonts w:cs="OpenSymbol"/>
+    </w:rPr>
+  </w:style>
+  <w:style w:type="character" w:styleId="ListLabel135">
+    <w:name w:val="ListLabel 135"/>
+    <w:qFormat/>
+    <w:rPr>
+      <w:rFonts w:cs="OpenSymbol"/>
+    </w:rPr>
+  </w:style>
+  <w:style w:type="character" w:styleId="ListLabel136">
+    <w:name w:val="ListLabel 136"/>
+    <w:qFormat/>
+    <w:rPr>
+      <w:rFonts w:cs="OpenSymbol"/>
+    </w:rPr>
+  </w:style>
+  <w:style w:type="character" w:styleId="ListLabel137">
+    <w:name w:val="ListLabel 137"/>
+    <w:qFormat/>
+    <w:rPr>
+      <w:rFonts w:cs="OpenSymbol"/>
+    </w:rPr>
+  </w:style>
   <w:style w:type="paragraph" w:styleId="Heading">
     <w:name w:val="Heading"/>
     <w:basedOn w:val="Normal"/>

</xml_diff>